<commit_message>
Added text breakdown of the 6 basic components (so far).
</commit_message>
<xml_diff>
--- a/docs/basic_design.docx
+++ b/docs/basic_design.docx
@@ -32,7 +32,7 @@
                     <pic:cNvPicPr/>
                   </pic:nvPicPr>
                   <pic:blipFill>
-                    <a:blip r:embed="rId4" cstate="print">
+                    <a:blip r:embed="rId5" cstate="print">
                       <a:extLst>
                         <a:ext uri="{28A0092B-C50C-407E-A947-70E740481C1C}">
                           <a14:useLocalDpi xmlns:a14="http://schemas.microsoft.com/office/drawing/2010/main" val="0"/>
@@ -60,6 +60,163 @@
       </w:r>
     </w:p>
     <w:p/>
+    <w:p>
+      <w:r>
+        <w:t>The major components, from left to right:</w:t>
+      </w:r>
+    </w:p>
+    <w:p>
+      <w:pPr>
+        <w:pStyle w:val="ListParagraph"/>
+        <w:numPr>
+          <w:ilvl w:val="0"/>
+          <w:numId w:val="1"/>
+        </w:numPr>
+      </w:pPr>
+      <w:r>
+        <w:t xml:space="preserve">LED Control Layer. Proposed name: </w:t>
+      </w:r>
+      <w:r>
+        <w:rPr>
+          <w:b/>
+          <w:bCs/>
+        </w:rPr>
+        <w:t>UVEB_LEDControl</w:t>
+      </w:r>
+      <w:r>
+        <w:t>. This will entail turning on/off. If I can put in current sensing, it will include that as well.</w:t>
+      </w:r>
+    </w:p>
+    <w:p>
+      <w:pPr>
+        <w:pStyle w:val="ListParagraph"/>
+        <w:numPr>
+          <w:ilvl w:val="0"/>
+          <w:numId w:val="1"/>
+        </w:numPr>
+      </w:pPr>
+      <w:r>
+        <w:t xml:space="preserve">UV Light Sensing Layer, </w:t>
+      </w:r>
+      <w:r>
+        <w:rPr>
+          <w:b/>
+          <w:bCs/>
+        </w:rPr>
+        <w:t>UVEB_UVStats</w:t>
+      </w:r>
+      <w:r>
+        <w:t>. Measurement of light data captured.</w:t>
+      </w:r>
+    </w:p>
+    <w:p>
+      <w:pPr>
+        <w:pStyle w:val="ListParagraph"/>
+        <w:numPr>
+          <w:ilvl w:val="0"/>
+          <w:numId w:val="1"/>
+        </w:numPr>
+      </w:pPr>
+      <w:r>
+        <w:t xml:space="preserve">UI Control. </w:t>
+      </w:r>
+      <w:r>
+        <w:rPr>
+          <w:b/>
+          <w:bCs/>
+        </w:rPr>
+        <w:t>UVEB_UI</w:t>
+      </w:r>
+      <w:r>
+        <w:rPr>
+          <w:b/>
+          <w:bCs/>
+        </w:rPr>
+        <w:t>Control</w:t>
+      </w:r>
+      <w:r>
+        <w:t xml:space="preserve">. </w:t>
+      </w:r>
+      <w:r>
+        <w:t>There will be some LED status, but principal UI will be HTTP over WiFi. UI will encompass Alarms, Status, Start/Stop commands.</w:t>
+      </w:r>
+    </w:p>
+    <w:p>
+      <w:pPr>
+        <w:pStyle w:val="ListParagraph"/>
+        <w:numPr>
+          <w:ilvl w:val="0"/>
+          <w:numId w:val="1"/>
+        </w:numPr>
+      </w:pPr>
+      <w:r>
+        <w:t xml:space="preserve"> Fan Control handling.</w:t>
+      </w:r>
+      <w:r>
+        <w:t xml:space="preserve"> </w:t>
+      </w:r>
+      <w:r>
+        <w:rPr>
+          <w:b/>
+          <w:bCs/>
+        </w:rPr>
+        <w:t>UVEB_FanControl</w:t>
+      </w:r>
+      <w:r>
+        <w:t>.</w:t>
+      </w:r>
+      <w:r>
+        <w:t xml:space="preserve"> Fan on/off. May use PWM to handle fan speed.</w:t>
+      </w:r>
+    </w:p>
+    <w:p>
+      <w:pPr>
+        <w:pStyle w:val="ListParagraph"/>
+        <w:numPr>
+          <w:ilvl w:val="0"/>
+          <w:numId w:val="1"/>
+        </w:numPr>
+      </w:pPr>
+      <w:r>
+        <w:t>Temperature Sensing Layer</w:t>
+      </w:r>
+      <w:r>
+        <w:t xml:space="preserve">. </w:t>
+      </w:r>
+      <w:r>
+        <w:rPr>
+          <w:b/>
+          <w:bCs/>
+        </w:rPr>
+        <w:t>UVEB_TempStatus</w:t>
+      </w:r>
+      <w:r>
+        <w:t>. Discovery of 1-wire temp sensors, reading temp data.</w:t>
+      </w:r>
+    </w:p>
+    <w:p>
+      <w:pPr>
+        <w:pStyle w:val="ListParagraph"/>
+        <w:numPr>
+          <w:ilvl w:val="0"/>
+          <w:numId w:val="1"/>
+        </w:numPr>
+      </w:pPr>
+      <w:r>
+        <w:t xml:space="preserve">System Diag handling. </w:t>
+      </w:r>
+      <w:r>
+        <w:rPr>
+          <w:b/>
+          <w:bCs/>
+        </w:rPr>
+        <w:t>UVEB_SystemStats</w:t>
+      </w:r>
+      <w:r>
+        <w:t>. Aggregate data collection, for use by alarms and events.</w:t>
+      </w:r>
+    </w:p>
+    <w:p/>
     <w:p/>
     <w:sectPr>
       <w:pgSz w:w="12240" w:h="15840"/>
@@ -69,6 +226,103 @@
     </w:sectPr>
   </w:body>
 </w:document>
+</file>
+
+<file path=word/numbering.xml><?xml version="1.0" encoding="utf-8"?>
+<w:numbering xmlns:wpc="http://schemas.microsoft.com/office/word/2010/wordprocessingCanvas" xmlns:cx="http://schemas.microsoft.com/office/drawing/2014/chartex" xmlns:cx1="http://schemas.microsoft.com/office/drawing/2015/9/8/chartex" xmlns:cx2="http://schemas.microsoft.com/office/drawing/2015/10/21/chartex" xmlns:cx3="http://schemas.microsoft.com/office/drawing/2016/5/9/chartex" xmlns:cx4="http://schemas.microsoft.com/office/drawing/2016/5/10/chartex" xmlns:cx5="http://schemas.microsoft.com/office/drawing/2016/5/11/chartex" xmlns:cx6="http://schemas.microsoft.com/office/drawing/2016/5/12/chartex" xmlns:cx7="http://schemas.microsoft.com/office/drawing/2016/5/13/chartex" xmlns:cx8="http://schemas.microsoft.com/office/drawing/2016/5/14/chartex" xmlns:mc="http://schemas.openxmlformats.org/markup-compatibility/2006" xmlns:aink="http://schemas.microsoft.com/office/drawing/2016/ink" xmlns:am3d="http://schemas.microsoft.com/office/drawing/2017/model3d" xmlns:o="urn:schemas-microsoft-com:office:office" xmlns:r="http://schemas.openxmlformats.org/officeDocument/2006/relationships" xmlns:m="http://schemas.openxmlformats.org/officeDocument/2006/math" xmlns:v="urn:schemas-microsoft-com:vml" xmlns:wp14="http://schemas.microsoft.com/office/word/2010/wordprocessingDrawing" xmlns:wp="http://schemas.openxmlformats.org/drawingml/2006/wordprocessingDrawing" xmlns:w10="urn:schemas-microsoft-com:office:word" xmlns:w="http://schemas.openxmlformats.org/wordprocessingml/2006/main" xmlns:w14="http://schemas.microsoft.com/office/word/2010/wordml" xmlns:w15="http://schemas.microsoft.com/office/word/2012/wordml" xmlns:w16cex="http://schemas.microsoft.com/office/word/2018/wordml/cex" xmlns:w16cid="http://schemas.microsoft.com/office/word/2016/wordml/cid" xmlns:w16="http://schemas.microsoft.com/office/word/2018/wordml" xmlns:w16se="http://schemas.microsoft.com/office/word/2015/wordml/symex" xmlns:wpg="http://schemas.microsoft.com/office/word/2010/wordprocessingGroup" xmlns:wpi="http://schemas.microsoft.com/office/word/2010/wordprocessingInk" xmlns:wne="http://schemas.microsoft.com/office/word/2006/wordml" xmlns:wps="http://schemas.microsoft.com/office/word/2010/wordprocessingShape" mc:Ignorable="w14 w15 w16se w16cid w16 w16cex wp14">
+  <w:abstractNum w:abstractNumId="0" w15:restartNumberingAfterBreak="0">
+    <w:nsid w:val="24841C11"/>
+    <w:multiLevelType w:val="hybridMultilevel"/>
+    <w:tmpl w:val="025A8BF8"/>
+    <w:lvl w:ilvl="0" w:tplc="0409000F">
+      <w:start w:val="1"/>
+      <w:numFmt w:val="decimal"/>
+      <w:lvlText w:val="%1."/>
+      <w:lvlJc w:val="left"/>
+      <w:pPr>
+        <w:ind w:left="720" w:hanging="360"/>
+      </w:pPr>
+      <w:rPr>
+        <w:rFonts w:hint="default"/>
+      </w:rPr>
+    </w:lvl>
+    <w:lvl w:ilvl="1" w:tplc="04090019" w:tentative="1">
+      <w:start w:val="1"/>
+      <w:numFmt w:val="lowerLetter"/>
+      <w:lvlText w:val="%2."/>
+      <w:lvlJc w:val="left"/>
+      <w:pPr>
+        <w:ind w:left="1440" w:hanging="360"/>
+      </w:pPr>
+    </w:lvl>
+    <w:lvl w:ilvl="2" w:tplc="0409001B" w:tentative="1">
+      <w:start w:val="1"/>
+      <w:numFmt w:val="lowerRoman"/>
+      <w:lvlText w:val="%3."/>
+      <w:lvlJc w:val="right"/>
+      <w:pPr>
+        <w:ind w:left="2160" w:hanging="180"/>
+      </w:pPr>
+    </w:lvl>
+    <w:lvl w:ilvl="3" w:tplc="0409000F" w:tentative="1">
+      <w:start w:val="1"/>
+      <w:numFmt w:val="decimal"/>
+      <w:lvlText w:val="%4."/>
+      <w:lvlJc w:val="left"/>
+      <w:pPr>
+        <w:ind w:left="2880" w:hanging="360"/>
+      </w:pPr>
+    </w:lvl>
+    <w:lvl w:ilvl="4" w:tplc="04090019" w:tentative="1">
+      <w:start w:val="1"/>
+      <w:numFmt w:val="lowerLetter"/>
+      <w:lvlText w:val="%5."/>
+      <w:lvlJc w:val="left"/>
+      <w:pPr>
+        <w:ind w:left="3600" w:hanging="360"/>
+      </w:pPr>
+    </w:lvl>
+    <w:lvl w:ilvl="5" w:tplc="0409001B" w:tentative="1">
+      <w:start w:val="1"/>
+      <w:numFmt w:val="lowerRoman"/>
+      <w:lvlText w:val="%6."/>
+      <w:lvlJc w:val="right"/>
+      <w:pPr>
+        <w:ind w:left="4320" w:hanging="180"/>
+      </w:pPr>
+    </w:lvl>
+    <w:lvl w:ilvl="6" w:tplc="0409000F" w:tentative="1">
+      <w:start w:val="1"/>
+      <w:numFmt w:val="decimal"/>
+      <w:lvlText w:val="%7."/>
+      <w:lvlJc w:val="left"/>
+      <w:pPr>
+        <w:ind w:left="5040" w:hanging="360"/>
+      </w:pPr>
+    </w:lvl>
+    <w:lvl w:ilvl="7" w:tplc="04090019" w:tentative="1">
+      <w:start w:val="1"/>
+      <w:numFmt w:val="lowerLetter"/>
+      <w:lvlText w:val="%8."/>
+      <w:lvlJc w:val="left"/>
+      <w:pPr>
+        <w:ind w:left="5760" w:hanging="360"/>
+      </w:pPr>
+    </w:lvl>
+    <w:lvl w:ilvl="8" w:tplc="0409001B" w:tentative="1">
+      <w:start w:val="1"/>
+      <w:numFmt w:val="lowerRoman"/>
+      <w:lvlText w:val="%9."/>
+      <w:lvlJc w:val="right"/>
+      <w:pPr>
+        <w:ind w:left="6480" w:hanging="180"/>
+      </w:pPr>
+    </w:lvl>
+  </w:abstractNum>
+  <w:num w:numId="1">
+    <w:abstractNumId w:val="0"/>
+  </w:num>
+</w:numbering>
 </file>
 
 <file path=word/styles.xml><?xml version="1.0" encoding="utf-8"?>
@@ -194,6 +448,7 @@
     <w:lsdException w:name="HTML Sample" w:semiHidden="1" w:unhideWhenUsed="1"/>
     <w:lsdException w:name="HTML Typewriter" w:semiHidden="1" w:unhideWhenUsed="1"/>
     <w:lsdException w:name="HTML Variable" w:semiHidden="1" w:unhideWhenUsed="1"/>
+    <w:lsdException w:name="Normal Table" w:semiHidden="1" w:unhideWhenUsed="1"/>
     <w:lsdException w:name="annotation subject" w:semiHidden="1" w:unhideWhenUsed="1"/>
     <w:lsdException w:name="No List" w:semiHidden="1" w:unhideWhenUsed="1"/>
     <w:lsdException w:name="Outline List 1" w:semiHidden="1" w:unhideWhenUsed="1"/>
@@ -240,8 +495,10 @@
     <w:lsdException w:name="Table Subtle 2" w:semiHidden="1" w:unhideWhenUsed="1"/>
     <w:lsdException w:name="Table Web 1" w:semiHidden="1" w:unhideWhenUsed="1"/>
     <w:lsdException w:name="Table Web 2" w:semiHidden="1" w:unhideWhenUsed="1"/>
+    <w:lsdException w:name="Table Web 3" w:semiHidden="1" w:unhideWhenUsed="1"/>
     <w:lsdException w:name="Balloon Text" w:semiHidden="1" w:unhideWhenUsed="1"/>
     <w:lsdException w:name="Table Grid" w:uiPriority="39"/>
+    <w:lsdException w:name="Table Theme" w:semiHidden="1" w:unhideWhenUsed="1"/>
     <w:lsdException w:name="Placeholder Text" w:semiHidden="1"/>
     <w:lsdException w:name="No Spacing" w:uiPriority="1" w:qFormat="1"/>
     <w:lsdException w:name="Light Shading" w:uiPriority="60"/>
@@ -562,6 +819,17 @@
       <w:szCs w:val="56"/>
     </w:rPr>
   </w:style>
+  <w:style w:type="paragraph" w:styleId="ListParagraph">
+    <w:name w:val="List Paragraph"/>
+    <w:basedOn w:val="Normal"/>
+    <w:uiPriority w:val="34"/>
+    <w:qFormat/>
+    <w:rsid w:val="007F13C6"/>
+    <w:pPr>
+      <w:ind w:left="720"/>
+      <w:contextualSpacing/>
+    </w:pPr>
+  </w:style>
 </w:styles>
 </file>
 

</xml_diff>

<commit_message>
Working on the basic design doc
</commit_message>
<xml_diff>
--- a/docs/basic_design.docx
+++ b/docs/basic_design.docx
@@ -8,6 +8,20 @@
       </w:pPr>
       <w:r>
         <w:t>Design of the UV Exposure Box</w:t>
+      </w:r>
+    </w:p>
+    <w:p/>
+    <w:p>
+      <w:pPr>
+        <w:pStyle w:val="Heading1"/>
+      </w:pPr>
+      <w:r>
+        <w:t>Introduction</w:t>
+      </w:r>
+    </w:p>
+    <w:p>
+      <w:r>
+        <w:t>Basic Operation: The artist will put the image in the box, set the exposure parameters via Web Interface over WiFi, and the start the process. The internal processor will initiate the turning on of the UV LED lighting..</w:t>
       </w:r>
     </w:p>
     <w:p/>

</xml_diff>

<commit_message>
Updated basic design document: fleshing out the system architecture.
</commit_message>
<xml_diff>
--- a/docs/basic_design.docx
+++ b/docs/basic_design.docx
@@ -87,8 +87,13 @@
           <w:numId w:val="1"/>
         </w:numPr>
       </w:pPr>
-      <w:r>
-        <w:t xml:space="preserve">LED Control Layer. Proposed name: </w:t>
+      <w:bookmarkStart w:id="0" w:name="_Hlk67486667"/>
+      <w:r>
+        <w:t xml:space="preserve">LED Control </w:t>
+      </w:r>
+      <w:bookmarkEnd w:id="0"/>
+      <w:r>
+        <w:t xml:space="preserve">Layer. Proposed name: </w:t>
       </w:r>
       <w:r>
         <w:rPr>
@@ -164,7 +169,7 @@
         </w:numPr>
       </w:pPr>
       <w:r>
-        <w:t xml:space="preserve"> Fan Control handling.</w:t>
+        <w:t>Fan Control handling.</w:t>
       </w:r>
       <w:r>
         <w:t xml:space="preserve"> </w:t>
@@ -228,6 +233,150 @@
       </w:r>
       <w:r>
         <w:t>. Aggregate data collection, for use by alarms and events.</w:t>
+      </w:r>
+    </w:p>
+    <w:p>
+      <w:pPr>
+        <w:pStyle w:val="Heading1"/>
+      </w:pPr>
+      <w:r>
+        <w:lastRenderedPageBreak/>
+        <w:t>Basic System Architecture:</w:t>
+      </w:r>
+    </w:p>
+    <w:p/>
+    <w:p>
+      <w:pPr>
+        <w:pStyle w:val="Heading2"/>
+      </w:pPr>
+      <w:r>
+        <w:t>LED Control</w:t>
+      </w:r>
+      <w:r>
+        <w:t xml:space="preserve"> System</w:t>
+      </w:r>
+    </w:p>
+    <w:p>
+      <w:r>
+        <w:t xml:space="preserve">The hardware components consist of the following: </w:t>
+      </w:r>
+    </w:p>
+    <w:p>
+      <w:pPr>
+        <w:pStyle w:val="ListParagraph"/>
+        <w:numPr>
+          <w:ilvl w:val="0"/>
+          <w:numId w:val="3"/>
+        </w:numPr>
+      </w:pPr>
+      <w:r>
+        <w:t xml:space="preserve">A LED power circuit with a constant current LED driver. </w:t>
+      </w:r>
+    </w:p>
+    <w:p>
+      <w:pPr>
+        <w:pStyle w:val="ListParagraph"/>
+        <w:numPr>
+          <w:ilvl w:val="0"/>
+          <w:numId w:val="3"/>
+        </w:numPr>
+      </w:pPr>
+      <w:r>
+        <w:t xml:space="preserve">A GPIO to MOSFET switch. The CPU (ESP32) will drive the switch from a GPIO based upon the control </w:t>
+      </w:r>
+      <w:r>
+        <w:t>algorithm.</w:t>
+      </w:r>
+    </w:p>
+    <w:p>
+      <w:r>
+        <w:t>The software component</w:t>
+      </w:r>
+      <w:r>
+        <w:t>s:</w:t>
+      </w:r>
+    </w:p>
+    <w:p>
+      <w:pPr>
+        <w:pStyle w:val="ListParagraph"/>
+        <w:numPr>
+          <w:ilvl w:val="0"/>
+          <w:numId w:val="4"/>
+        </w:numPr>
+      </w:pPr>
+      <w:r>
+        <w:t>The LED Control Layer (UVEB_LEDControl).</w:t>
+      </w:r>
+    </w:p>
+    <w:p>
+      <w:r>
+        <w:t>Basic operation of the UV LEDs. They will turn on when the artist will command the system to go on after the parameters are set. The UV LEDs will turn off either when the artist’s parameters sensed are completed OR if there is an error detected.</w:t>
+      </w:r>
+    </w:p>
+    <w:p>
+      <w:pPr>
+        <w:pStyle w:val="Heading2"/>
+      </w:pPr>
+      <w:r>
+        <w:t>UV Light Sensing System</w:t>
+      </w:r>
+    </w:p>
+    <w:p>
+      <w:r>
+        <w:t>The hardware components consist of:</w:t>
+      </w:r>
+    </w:p>
+    <w:p>
+      <w:pPr>
+        <w:pStyle w:val="ListParagraph"/>
+        <w:numPr>
+          <w:ilvl w:val="0"/>
+          <w:numId w:val="6"/>
+        </w:numPr>
+      </w:pPr>
+      <w:r>
+        <w:t>UV Light sensor</w:t>
+      </w:r>
+      <w:r>
+        <w:t>(s)</w:t>
+      </w:r>
+      <w:r>
+        <w:t xml:space="preserve"> </w:t>
+      </w:r>
+      <w:r>
+        <w:t xml:space="preserve">that uses a ML8511 (detects </w:t>
+      </w:r>
+      <w:r>
+        <w:t>280-390nm light</w:t>
+      </w:r>
+      <w:r>
+        <w:t>) and can interface with the ESP32 easily.</w:t>
+      </w:r>
+    </w:p>
+    <w:p>
+      <w:pPr>
+        <w:pStyle w:val="ListParagraph"/>
+        <w:numPr>
+          <w:ilvl w:val="0"/>
+          <w:numId w:val="6"/>
+        </w:numPr>
+      </w:pPr>
+      <w:r>
+        <w:t>Cables and placement at the bottom of the exposure floor in the box.</w:t>
+      </w:r>
+    </w:p>
+    <w:p>
+      <w:r>
+        <w:t xml:space="preserve">The software with consist of interfacing the ESP32 with the suitable device library and will sample the UV data collected at periodic intervals. When the SW determines </w:t>
+      </w:r>
+      <w:r>
+        <w:t xml:space="preserve">that </w:t>
+      </w:r>
+      <w:r>
+        <w:t xml:space="preserve">the exposure parameters have been met as per artist selection, the SW will issue a System Event to be processed by the Control SW. If the SW determines that the device is not working (sampling) correctly, another System Event will be issued </w:t>
+      </w:r>
+      <w:r>
+        <w:t>that indicates a system error.</w:t>
       </w:r>
     </w:p>
     <w:p/>
@@ -245,6 +394,184 @@
 <file path=word/numbering.xml><?xml version="1.0" encoding="utf-8"?>
 <w:numbering xmlns:wpc="http://schemas.microsoft.com/office/word/2010/wordprocessingCanvas" xmlns:cx="http://schemas.microsoft.com/office/drawing/2014/chartex" xmlns:cx1="http://schemas.microsoft.com/office/drawing/2015/9/8/chartex" xmlns:cx2="http://schemas.microsoft.com/office/drawing/2015/10/21/chartex" xmlns:cx3="http://schemas.microsoft.com/office/drawing/2016/5/9/chartex" xmlns:cx4="http://schemas.microsoft.com/office/drawing/2016/5/10/chartex" xmlns:cx5="http://schemas.microsoft.com/office/drawing/2016/5/11/chartex" xmlns:cx6="http://schemas.microsoft.com/office/drawing/2016/5/12/chartex" xmlns:cx7="http://schemas.microsoft.com/office/drawing/2016/5/13/chartex" xmlns:cx8="http://schemas.microsoft.com/office/drawing/2016/5/14/chartex" xmlns:mc="http://schemas.openxmlformats.org/markup-compatibility/2006" xmlns:aink="http://schemas.microsoft.com/office/drawing/2016/ink" xmlns:am3d="http://schemas.microsoft.com/office/drawing/2017/model3d" xmlns:o="urn:schemas-microsoft-com:office:office" xmlns:r="http://schemas.openxmlformats.org/officeDocument/2006/relationships" xmlns:m="http://schemas.openxmlformats.org/officeDocument/2006/math" xmlns:v="urn:schemas-microsoft-com:vml" xmlns:wp14="http://schemas.microsoft.com/office/word/2010/wordprocessingDrawing" xmlns:wp="http://schemas.openxmlformats.org/drawingml/2006/wordprocessingDrawing" xmlns:w10="urn:schemas-microsoft-com:office:word" xmlns:w="http://schemas.openxmlformats.org/wordprocessingml/2006/main" xmlns:w14="http://schemas.microsoft.com/office/word/2010/wordml" xmlns:w15="http://schemas.microsoft.com/office/word/2012/wordml" xmlns:w16cex="http://schemas.microsoft.com/office/word/2018/wordml/cex" xmlns:w16cid="http://schemas.microsoft.com/office/word/2016/wordml/cid" xmlns:w16="http://schemas.microsoft.com/office/word/2018/wordml" xmlns:w16se="http://schemas.microsoft.com/office/word/2015/wordml/symex" xmlns:wpg="http://schemas.microsoft.com/office/word/2010/wordprocessingGroup" xmlns:wpi="http://schemas.microsoft.com/office/word/2010/wordprocessingInk" xmlns:wne="http://schemas.microsoft.com/office/word/2006/wordml" xmlns:wps="http://schemas.microsoft.com/office/word/2010/wordprocessingShape" mc:Ignorable="w14 w15 w16se w16cid w16 w16cex wp14">
   <w:abstractNum w:abstractNumId="0" w15:restartNumberingAfterBreak="0">
+    <w:nsid w:val="16765263"/>
+    <w:multiLevelType w:val="hybridMultilevel"/>
+    <w:tmpl w:val="06C62B9A"/>
+    <w:lvl w:ilvl="0" w:tplc="0409000F">
+      <w:start w:val="1"/>
+      <w:numFmt w:val="decimal"/>
+      <w:lvlText w:val="%1."/>
+      <w:lvlJc w:val="left"/>
+      <w:pPr>
+        <w:ind w:left="720" w:hanging="360"/>
+      </w:pPr>
+      <w:rPr>
+        <w:rFonts w:hint="default"/>
+      </w:rPr>
+    </w:lvl>
+    <w:lvl w:ilvl="1" w:tplc="04090019" w:tentative="1">
+      <w:start w:val="1"/>
+      <w:numFmt w:val="lowerLetter"/>
+      <w:lvlText w:val="%2."/>
+      <w:lvlJc w:val="left"/>
+      <w:pPr>
+        <w:ind w:left="1440" w:hanging="360"/>
+      </w:pPr>
+    </w:lvl>
+    <w:lvl w:ilvl="2" w:tplc="0409001B" w:tentative="1">
+      <w:start w:val="1"/>
+      <w:numFmt w:val="lowerRoman"/>
+      <w:lvlText w:val="%3."/>
+      <w:lvlJc w:val="right"/>
+      <w:pPr>
+        <w:ind w:left="2160" w:hanging="180"/>
+      </w:pPr>
+    </w:lvl>
+    <w:lvl w:ilvl="3" w:tplc="0409000F" w:tentative="1">
+      <w:start w:val="1"/>
+      <w:numFmt w:val="decimal"/>
+      <w:lvlText w:val="%4."/>
+      <w:lvlJc w:val="left"/>
+      <w:pPr>
+        <w:ind w:left="2880" w:hanging="360"/>
+      </w:pPr>
+    </w:lvl>
+    <w:lvl w:ilvl="4" w:tplc="04090019" w:tentative="1">
+      <w:start w:val="1"/>
+      <w:numFmt w:val="lowerLetter"/>
+      <w:lvlText w:val="%5."/>
+      <w:lvlJc w:val="left"/>
+      <w:pPr>
+        <w:ind w:left="3600" w:hanging="360"/>
+      </w:pPr>
+    </w:lvl>
+    <w:lvl w:ilvl="5" w:tplc="0409001B" w:tentative="1">
+      <w:start w:val="1"/>
+      <w:numFmt w:val="lowerRoman"/>
+      <w:lvlText w:val="%6."/>
+      <w:lvlJc w:val="right"/>
+      <w:pPr>
+        <w:ind w:left="4320" w:hanging="180"/>
+      </w:pPr>
+    </w:lvl>
+    <w:lvl w:ilvl="6" w:tplc="0409000F" w:tentative="1">
+      <w:start w:val="1"/>
+      <w:numFmt w:val="decimal"/>
+      <w:lvlText w:val="%7."/>
+      <w:lvlJc w:val="left"/>
+      <w:pPr>
+        <w:ind w:left="5040" w:hanging="360"/>
+      </w:pPr>
+    </w:lvl>
+    <w:lvl w:ilvl="7" w:tplc="04090019" w:tentative="1">
+      <w:start w:val="1"/>
+      <w:numFmt w:val="lowerLetter"/>
+      <w:lvlText w:val="%8."/>
+      <w:lvlJc w:val="left"/>
+      <w:pPr>
+        <w:ind w:left="5760" w:hanging="360"/>
+      </w:pPr>
+    </w:lvl>
+    <w:lvl w:ilvl="8" w:tplc="0409001B" w:tentative="1">
+      <w:start w:val="1"/>
+      <w:numFmt w:val="lowerRoman"/>
+      <w:lvlText w:val="%9."/>
+      <w:lvlJc w:val="right"/>
+      <w:pPr>
+        <w:ind w:left="6480" w:hanging="180"/>
+      </w:pPr>
+    </w:lvl>
+  </w:abstractNum>
+  <w:abstractNum w:abstractNumId="1" w15:restartNumberingAfterBreak="0">
+    <w:nsid w:val="17E61925"/>
+    <w:multiLevelType w:val="hybridMultilevel"/>
+    <w:tmpl w:val="6CE8A100"/>
+    <w:lvl w:ilvl="0" w:tplc="0409000F">
+      <w:start w:val="1"/>
+      <w:numFmt w:val="decimal"/>
+      <w:lvlText w:val="%1."/>
+      <w:lvlJc w:val="left"/>
+      <w:pPr>
+        <w:ind w:left="720" w:hanging="360"/>
+      </w:pPr>
+      <w:rPr>
+        <w:rFonts w:hint="default"/>
+      </w:rPr>
+    </w:lvl>
+    <w:lvl w:ilvl="1" w:tplc="04090019" w:tentative="1">
+      <w:start w:val="1"/>
+      <w:numFmt w:val="lowerLetter"/>
+      <w:lvlText w:val="%2."/>
+      <w:lvlJc w:val="left"/>
+      <w:pPr>
+        <w:ind w:left="1440" w:hanging="360"/>
+      </w:pPr>
+    </w:lvl>
+    <w:lvl w:ilvl="2" w:tplc="0409001B" w:tentative="1">
+      <w:start w:val="1"/>
+      <w:numFmt w:val="lowerRoman"/>
+      <w:lvlText w:val="%3."/>
+      <w:lvlJc w:val="right"/>
+      <w:pPr>
+        <w:ind w:left="2160" w:hanging="180"/>
+      </w:pPr>
+    </w:lvl>
+    <w:lvl w:ilvl="3" w:tplc="0409000F" w:tentative="1">
+      <w:start w:val="1"/>
+      <w:numFmt w:val="decimal"/>
+      <w:lvlText w:val="%4."/>
+      <w:lvlJc w:val="left"/>
+      <w:pPr>
+        <w:ind w:left="2880" w:hanging="360"/>
+      </w:pPr>
+    </w:lvl>
+    <w:lvl w:ilvl="4" w:tplc="04090019" w:tentative="1">
+      <w:start w:val="1"/>
+      <w:numFmt w:val="lowerLetter"/>
+      <w:lvlText w:val="%5."/>
+      <w:lvlJc w:val="left"/>
+      <w:pPr>
+        <w:ind w:left="3600" w:hanging="360"/>
+      </w:pPr>
+    </w:lvl>
+    <w:lvl w:ilvl="5" w:tplc="0409001B" w:tentative="1">
+      <w:start w:val="1"/>
+      <w:numFmt w:val="lowerRoman"/>
+      <w:lvlText w:val="%6."/>
+      <w:lvlJc w:val="right"/>
+      <w:pPr>
+        <w:ind w:left="4320" w:hanging="180"/>
+      </w:pPr>
+    </w:lvl>
+    <w:lvl w:ilvl="6" w:tplc="0409000F" w:tentative="1">
+      <w:start w:val="1"/>
+      <w:numFmt w:val="decimal"/>
+      <w:lvlText w:val="%7."/>
+      <w:lvlJc w:val="left"/>
+      <w:pPr>
+        <w:ind w:left="5040" w:hanging="360"/>
+      </w:pPr>
+    </w:lvl>
+    <w:lvl w:ilvl="7" w:tplc="04090019" w:tentative="1">
+      <w:start w:val="1"/>
+      <w:numFmt w:val="lowerLetter"/>
+      <w:lvlText w:val="%8."/>
+      <w:lvlJc w:val="left"/>
+      <w:pPr>
+        <w:ind w:left="5760" w:hanging="360"/>
+      </w:pPr>
+    </w:lvl>
+    <w:lvl w:ilvl="8" w:tplc="0409001B" w:tentative="1">
+      <w:start w:val="1"/>
+      <w:numFmt w:val="lowerRoman"/>
+      <w:lvlText w:val="%9."/>
+      <w:lvlJc w:val="right"/>
+      <w:pPr>
+        <w:ind w:left="6480" w:hanging="180"/>
+      </w:pPr>
+    </w:lvl>
+  </w:abstractNum>
+  <w:abstractNum w:abstractNumId="2" w15:restartNumberingAfterBreak="0">
     <w:nsid w:val="24841C11"/>
     <w:multiLevelType w:val="hybridMultilevel"/>
     <w:tmpl w:val="025A8BF8"/>
@@ -333,8 +660,290 @@
       </w:pPr>
     </w:lvl>
   </w:abstractNum>
+  <w:abstractNum w:abstractNumId="3" w15:restartNumberingAfterBreak="0">
+    <w:nsid w:val="4FC90D18"/>
+    <w:multiLevelType w:val="hybridMultilevel"/>
+    <w:tmpl w:val="A2BC9282"/>
+    <w:lvl w:ilvl="0" w:tplc="0409000F">
+      <w:start w:val="1"/>
+      <w:numFmt w:val="decimal"/>
+      <w:lvlText w:val="%1."/>
+      <w:lvlJc w:val="left"/>
+      <w:pPr>
+        <w:ind w:left="720" w:hanging="360"/>
+      </w:pPr>
+      <w:rPr>
+        <w:rFonts w:hint="default"/>
+      </w:rPr>
+    </w:lvl>
+    <w:lvl w:ilvl="1" w:tplc="04090019" w:tentative="1">
+      <w:start w:val="1"/>
+      <w:numFmt w:val="lowerLetter"/>
+      <w:lvlText w:val="%2."/>
+      <w:lvlJc w:val="left"/>
+      <w:pPr>
+        <w:ind w:left="1440" w:hanging="360"/>
+      </w:pPr>
+    </w:lvl>
+    <w:lvl w:ilvl="2" w:tplc="0409001B" w:tentative="1">
+      <w:start w:val="1"/>
+      <w:numFmt w:val="lowerRoman"/>
+      <w:lvlText w:val="%3."/>
+      <w:lvlJc w:val="right"/>
+      <w:pPr>
+        <w:ind w:left="2160" w:hanging="180"/>
+      </w:pPr>
+    </w:lvl>
+    <w:lvl w:ilvl="3" w:tplc="0409000F" w:tentative="1">
+      <w:start w:val="1"/>
+      <w:numFmt w:val="decimal"/>
+      <w:lvlText w:val="%4."/>
+      <w:lvlJc w:val="left"/>
+      <w:pPr>
+        <w:ind w:left="2880" w:hanging="360"/>
+      </w:pPr>
+    </w:lvl>
+    <w:lvl w:ilvl="4" w:tplc="04090019" w:tentative="1">
+      <w:start w:val="1"/>
+      <w:numFmt w:val="lowerLetter"/>
+      <w:lvlText w:val="%5."/>
+      <w:lvlJc w:val="left"/>
+      <w:pPr>
+        <w:ind w:left="3600" w:hanging="360"/>
+      </w:pPr>
+    </w:lvl>
+    <w:lvl w:ilvl="5" w:tplc="0409001B" w:tentative="1">
+      <w:start w:val="1"/>
+      <w:numFmt w:val="lowerRoman"/>
+      <w:lvlText w:val="%6."/>
+      <w:lvlJc w:val="right"/>
+      <w:pPr>
+        <w:ind w:left="4320" w:hanging="180"/>
+      </w:pPr>
+    </w:lvl>
+    <w:lvl w:ilvl="6" w:tplc="0409000F" w:tentative="1">
+      <w:start w:val="1"/>
+      <w:numFmt w:val="decimal"/>
+      <w:lvlText w:val="%7."/>
+      <w:lvlJc w:val="left"/>
+      <w:pPr>
+        <w:ind w:left="5040" w:hanging="360"/>
+      </w:pPr>
+    </w:lvl>
+    <w:lvl w:ilvl="7" w:tplc="04090019" w:tentative="1">
+      <w:start w:val="1"/>
+      <w:numFmt w:val="lowerLetter"/>
+      <w:lvlText w:val="%8."/>
+      <w:lvlJc w:val="left"/>
+      <w:pPr>
+        <w:ind w:left="5760" w:hanging="360"/>
+      </w:pPr>
+    </w:lvl>
+    <w:lvl w:ilvl="8" w:tplc="0409001B" w:tentative="1">
+      <w:start w:val="1"/>
+      <w:numFmt w:val="lowerRoman"/>
+      <w:lvlText w:val="%9."/>
+      <w:lvlJc w:val="right"/>
+      <w:pPr>
+        <w:ind w:left="6480" w:hanging="180"/>
+      </w:pPr>
+    </w:lvl>
+  </w:abstractNum>
+  <w:abstractNum w:abstractNumId="4" w15:restartNumberingAfterBreak="0">
+    <w:nsid w:val="695D5C18"/>
+    <w:multiLevelType w:val="hybridMultilevel"/>
+    <w:tmpl w:val="A296FB66"/>
+    <w:lvl w:ilvl="0" w:tplc="0409000F">
+      <w:start w:val="1"/>
+      <w:numFmt w:val="decimal"/>
+      <w:lvlText w:val="%1."/>
+      <w:lvlJc w:val="left"/>
+      <w:pPr>
+        <w:ind w:left="720" w:hanging="360"/>
+      </w:pPr>
+      <w:rPr>
+        <w:rFonts w:hint="default"/>
+      </w:rPr>
+    </w:lvl>
+    <w:lvl w:ilvl="1" w:tplc="04090019" w:tentative="1">
+      <w:start w:val="1"/>
+      <w:numFmt w:val="lowerLetter"/>
+      <w:lvlText w:val="%2."/>
+      <w:lvlJc w:val="left"/>
+      <w:pPr>
+        <w:ind w:left="1440" w:hanging="360"/>
+      </w:pPr>
+    </w:lvl>
+    <w:lvl w:ilvl="2" w:tplc="0409001B" w:tentative="1">
+      <w:start w:val="1"/>
+      <w:numFmt w:val="lowerRoman"/>
+      <w:lvlText w:val="%3."/>
+      <w:lvlJc w:val="right"/>
+      <w:pPr>
+        <w:ind w:left="2160" w:hanging="180"/>
+      </w:pPr>
+    </w:lvl>
+    <w:lvl w:ilvl="3" w:tplc="0409000F" w:tentative="1">
+      <w:start w:val="1"/>
+      <w:numFmt w:val="decimal"/>
+      <w:lvlText w:val="%4."/>
+      <w:lvlJc w:val="left"/>
+      <w:pPr>
+        <w:ind w:left="2880" w:hanging="360"/>
+      </w:pPr>
+    </w:lvl>
+    <w:lvl w:ilvl="4" w:tplc="04090019" w:tentative="1">
+      <w:start w:val="1"/>
+      <w:numFmt w:val="lowerLetter"/>
+      <w:lvlText w:val="%5."/>
+      <w:lvlJc w:val="left"/>
+      <w:pPr>
+        <w:ind w:left="3600" w:hanging="360"/>
+      </w:pPr>
+    </w:lvl>
+    <w:lvl w:ilvl="5" w:tplc="0409001B" w:tentative="1">
+      <w:start w:val="1"/>
+      <w:numFmt w:val="lowerRoman"/>
+      <w:lvlText w:val="%6."/>
+      <w:lvlJc w:val="right"/>
+      <w:pPr>
+        <w:ind w:left="4320" w:hanging="180"/>
+      </w:pPr>
+    </w:lvl>
+    <w:lvl w:ilvl="6" w:tplc="0409000F" w:tentative="1">
+      <w:start w:val="1"/>
+      <w:numFmt w:val="decimal"/>
+      <w:lvlText w:val="%7."/>
+      <w:lvlJc w:val="left"/>
+      <w:pPr>
+        <w:ind w:left="5040" w:hanging="360"/>
+      </w:pPr>
+    </w:lvl>
+    <w:lvl w:ilvl="7" w:tplc="04090019" w:tentative="1">
+      <w:start w:val="1"/>
+      <w:numFmt w:val="lowerLetter"/>
+      <w:lvlText w:val="%8."/>
+      <w:lvlJc w:val="left"/>
+      <w:pPr>
+        <w:ind w:left="5760" w:hanging="360"/>
+      </w:pPr>
+    </w:lvl>
+    <w:lvl w:ilvl="8" w:tplc="0409001B" w:tentative="1">
+      <w:start w:val="1"/>
+      <w:numFmt w:val="lowerRoman"/>
+      <w:lvlText w:val="%9."/>
+      <w:lvlJc w:val="right"/>
+      <w:pPr>
+        <w:ind w:left="6480" w:hanging="180"/>
+      </w:pPr>
+    </w:lvl>
+  </w:abstractNum>
+  <w:abstractNum w:abstractNumId="5" w15:restartNumberingAfterBreak="0">
+    <w:nsid w:val="70681963"/>
+    <w:multiLevelType w:val="hybridMultilevel"/>
+    <w:tmpl w:val="FD14A4A6"/>
+    <w:lvl w:ilvl="0" w:tplc="0409000F">
+      <w:start w:val="1"/>
+      <w:numFmt w:val="decimal"/>
+      <w:lvlText w:val="%1."/>
+      <w:lvlJc w:val="left"/>
+      <w:pPr>
+        <w:ind w:left="720" w:hanging="360"/>
+      </w:pPr>
+      <w:rPr>
+        <w:rFonts w:hint="default"/>
+      </w:rPr>
+    </w:lvl>
+    <w:lvl w:ilvl="1" w:tplc="04090019" w:tentative="1">
+      <w:start w:val="1"/>
+      <w:numFmt w:val="lowerLetter"/>
+      <w:lvlText w:val="%2."/>
+      <w:lvlJc w:val="left"/>
+      <w:pPr>
+        <w:ind w:left="1440" w:hanging="360"/>
+      </w:pPr>
+    </w:lvl>
+    <w:lvl w:ilvl="2" w:tplc="0409001B" w:tentative="1">
+      <w:start w:val="1"/>
+      <w:numFmt w:val="lowerRoman"/>
+      <w:lvlText w:val="%3."/>
+      <w:lvlJc w:val="right"/>
+      <w:pPr>
+        <w:ind w:left="2160" w:hanging="180"/>
+      </w:pPr>
+    </w:lvl>
+    <w:lvl w:ilvl="3" w:tplc="0409000F" w:tentative="1">
+      <w:start w:val="1"/>
+      <w:numFmt w:val="decimal"/>
+      <w:lvlText w:val="%4."/>
+      <w:lvlJc w:val="left"/>
+      <w:pPr>
+        <w:ind w:left="2880" w:hanging="360"/>
+      </w:pPr>
+    </w:lvl>
+    <w:lvl w:ilvl="4" w:tplc="04090019" w:tentative="1">
+      <w:start w:val="1"/>
+      <w:numFmt w:val="lowerLetter"/>
+      <w:lvlText w:val="%5."/>
+      <w:lvlJc w:val="left"/>
+      <w:pPr>
+        <w:ind w:left="3600" w:hanging="360"/>
+      </w:pPr>
+    </w:lvl>
+    <w:lvl w:ilvl="5" w:tplc="0409001B" w:tentative="1">
+      <w:start w:val="1"/>
+      <w:numFmt w:val="lowerRoman"/>
+      <w:lvlText w:val="%6."/>
+      <w:lvlJc w:val="right"/>
+      <w:pPr>
+        <w:ind w:left="4320" w:hanging="180"/>
+      </w:pPr>
+    </w:lvl>
+    <w:lvl w:ilvl="6" w:tplc="0409000F" w:tentative="1">
+      <w:start w:val="1"/>
+      <w:numFmt w:val="decimal"/>
+      <w:lvlText w:val="%7."/>
+      <w:lvlJc w:val="left"/>
+      <w:pPr>
+        <w:ind w:left="5040" w:hanging="360"/>
+      </w:pPr>
+    </w:lvl>
+    <w:lvl w:ilvl="7" w:tplc="04090019" w:tentative="1">
+      <w:start w:val="1"/>
+      <w:numFmt w:val="lowerLetter"/>
+      <w:lvlText w:val="%8."/>
+      <w:lvlJc w:val="left"/>
+      <w:pPr>
+        <w:ind w:left="5760" w:hanging="360"/>
+      </w:pPr>
+    </w:lvl>
+    <w:lvl w:ilvl="8" w:tplc="0409001B" w:tentative="1">
+      <w:start w:val="1"/>
+      <w:numFmt w:val="lowerRoman"/>
+      <w:lvlText w:val="%9."/>
+      <w:lvlJc w:val="right"/>
+      <w:pPr>
+        <w:ind w:left="6480" w:hanging="180"/>
+      </w:pPr>
+    </w:lvl>
+  </w:abstractNum>
   <w:num w:numId="1">
+    <w:abstractNumId w:val="2"/>
+  </w:num>
+  <w:num w:numId="2">
+    <w:abstractNumId w:val="1"/>
+  </w:num>
+  <w:num w:numId="3">
+    <w:abstractNumId w:val="5"/>
+  </w:num>
+  <w:num w:numId="4">
     <w:abstractNumId w:val="0"/>
+  </w:num>
+  <w:num w:numId="5">
+    <w:abstractNumId w:val="3"/>
+  </w:num>
+  <w:num w:numId="6">
+    <w:abstractNumId w:val="4"/>
   </w:num>
 </w:numbering>
 </file>
@@ -759,6 +1368,28 @@
       <w:szCs w:val="32"/>
     </w:rPr>
   </w:style>
+  <w:style w:type="paragraph" w:styleId="Heading2">
+    <w:name w:val="heading 2"/>
+    <w:basedOn w:val="Normal"/>
+    <w:next w:val="Normal"/>
+    <w:link w:val="Heading2Char"/>
+    <w:uiPriority w:val="9"/>
+    <w:unhideWhenUsed/>
+    <w:qFormat/>
+    <w:rsid w:val="00346AAB"/>
+    <w:pPr>
+      <w:keepNext/>
+      <w:keepLines/>
+      <w:spacing w:before="40" w:after="0"/>
+      <w:outlineLvl w:val="1"/>
+    </w:pPr>
+    <w:rPr>
+      <w:rFonts w:asciiTheme="majorHAnsi" w:eastAsiaTheme="majorEastAsia" w:hAnsiTheme="majorHAnsi" w:cstheme="majorBidi"/>
+      <w:color w:val="2F5496" w:themeColor="accent1" w:themeShade="BF"/>
+      <w:sz w:val="26"/>
+      <w:szCs w:val="26"/>
+    </w:rPr>
+  </w:style>
   <w:style w:type="character" w:default="1" w:styleId="DefaultParagraphFont">
     <w:name w:val="Default Paragraph Font"/>
     <w:uiPriority w:val="1"/>
@@ -843,6 +1474,19 @@
       <w:ind w:left="720"/>
       <w:contextualSpacing/>
     </w:pPr>
+  </w:style>
+  <w:style w:type="character" w:customStyle="1" w:styleId="Heading2Char">
+    <w:name w:val="Heading 2 Char"/>
+    <w:basedOn w:val="DefaultParagraphFont"/>
+    <w:link w:val="Heading2"/>
+    <w:uiPriority w:val="9"/>
+    <w:rsid w:val="00346AAB"/>
+    <w:rPr>
+      <w:rFonts w:asciiTheme="majorHAnsi" w:eastAsiaTheme="majorEastAsia" w:hAnsiTheme="majorHAnsi" w:cstheme="majorBidi"/>
+      <w:color w:val="2F5496" w:themeColor="accent1" w:themeShade="BF"/>
+      <w:sz w:val="26"/>
+      <w:szCs w:val="26"/>
+    </w:rPr>
   </w:style>
 </w:styles>
 </file>

</xml_diff>

<commit_message>
Continuing to enhance the design/requirements --- added UI (User Interface) description.
</commit_message>
<xml_diff>
--- a/docs/basic_design.docx
+++ b/docs/basic_design.docx
@@ -137,7 +137,7 @@
         </w:numPr>
       </w:pPr>
       <w:r>
-        <w:t xml:space="preserve">UI Control. </w:t>
+        <w:t xml:space="preserve">UI. </w:t>
       </w:r>
       <w:r>
         <w:rPr>
@@ -147,13 +147,6 @@
         <w:t>UVEB_UI</w:t>
       </w:r>
       <w:r>
-        <w:rPr>
-          <w:b/>
-          <w:bCs/>
-        </w:rPr>
-        <w:t>Control</w:t>
-      </w:r>
-      <w:r>
         <w:t xml:space="preserve">. </w:t>
       </w:r>
       <w:r>
@@ -250,6 +243,9 @@
         <w:pStyle w:val="Heading2"/>
       </w:pPr>
       <w:r>
+        <w:t xml:space="preserve">UV </w:t>
+      </w:r>
+      <w:r>
         <w:t>LED Control</w:t>
       </w:r>
       <w:r>
@@ -379,6 +375,75 @@
         <w:t>that indicates a system error.</w:t>
       </w:r>
     </w:p>
+    <w:p>
+      <w:pPr>
+        <w:pStyle w:val="Heading2"/>
+      </w:pPr>
+      <w:r>
+        <w:t>UI (User Interface) System</w:t>
+      </w:r>
+    </w:p>
+    <w:p>
+      <w:r>
+        <w:t>The hardware components consist of:</w:t>
+      </w:r>
+    </w:p>
+    <w:p>
+      <w:pPr>
+        <w:pStyle w:val="ListParagraph"/>
+        <w:numPr>
+          <w:ilvl w:val="0"/>
+          <w:numId w:val="7"/>
+        </w:numPr>
+      </w:pPr>
+      <w:r>
+        <w:t>A WiFi enabled ESP32 system.</w:t>
+      </w:r>
+    </w:p>
+    <w:p>
+      <w:pPr>
+        <w:pStyle w:val="ListParagraph"/>
+        <w:numPr>
+          <w:ilvl w:val="0"/>
+          <w:numId w:val="7"/>
+        </w:numPr>
+      </w:pPr>
+      <w:r>
+        <w:t>An OLED Touch Screen.</w:t>
+      </w:r>
+      <w:r>
+        <w:t xml:space="preserve"> TBD (</w:t>
+      </w:r>
+      <w:r>
+        <w:t>OLED Display Module IIC 128x64 Pixel 12864 OLED Blue I2C 0.96inch</w:t>
+      </w:r>
+      <w:r>
+        <w:t>)</w:t>
+      </w:r>
+    </w:p>
+    <w:p>
+      <w:pPr>
+        <w:pStyle w:val="ListParagraph"/>
+        <w:numPr>
+          <w:ilvl w:val="0"/>
+          <w:numId w:val="7"/>
+        </w:numPr>
+      </w:pPr>
+      <w:r>
+        <w:t>Some minimal buttons interface.</w:t>
+      </w:r>
+    </w:p>
+    <w:p>
+      <w:r>
+        <w:t>We want most of the UI interactions between the artist and the UV box to be web based. The web page should be easy and complete</w:t>
+      </w:r>
+      <w:r>
+        <w:t>, and working from a smart phone.</w:t>
+      </w:r>
+    </w:p>
+    <w:p/>
+    <w:p/>
+    <w:p/>
     <w:p/>
     <w:p/>
     <w:sectPr>
@@ -750,6 +815,95 @@
     </w:lvl>
   </w:abstractNum>
   <w:abstractNum w:abstractNumId="4" w15:restartNumberingAfterBreak="0">
+    <w:nsid w:val="679464EB"/>
+    <w:multiLevelType w:val="hybridMultilevel"/>
+    <w:tmpl w:val="FB36FA74"/>
+    <w:lvl w:ilvl="0" w:tplc="0409000F">
+      <w:start w:val="1"/>
+      <w:numFmt w:val="decimal"/>
+      <w:lvlText w:val="%1."/>
+      <w:lvlJc w:val="left"/>
+      <w:pPr>
+        <w:ind w:left="720" w:hanging="360"/>
+      </w:pPr>
+      <w:rPr>
+        <w:rFonts w:hint="default"/>
+      </w:rPr>
+    </w:lvl>
+    <w:lvl w:ilvl="1" w:tplc="04090019" w:tentative="1">
+      <w:start w:val="1"/>
+      <w:numFmt w:val="lowerLetter"/>
+      <w:lvlText w:val="%2."/>
+      <w:lvlJc w:val="left"/>
+      <w:pPr>
+        <w:ind w:left="1440" w:hanging="360"/>
+      </w:pPr>
+    </w:lvl>
+    <w:lvl w:ilvl="2" w:tplc="0409001B" w:tentative="1">
+      <w:start w:val="1"/>
+      <w:numFmt w:val="lowerRoman"/>
+      <w:lvlText w:val="%3."/>
+      <w:lvlJc w:val="right"/>
+      <w:pPr>
+        <w:ind w:left="2160" w:hanging="180"/>
+      </w:pPr>
+    </w:lvl>
+    <w:lvl w:ilvl="3" w:tplc="0409000F" w:tentative="1">
+      <w:start w:val="1"/>
+      <w:numFmt w:val="decimal"/>
+      <w:lvlText w:val="%4."/>
+      <w:lvlJc w:val="left"/>
+      <w:pPr>
+        <w:ind w:left="2880" w:hanging="360"/>
+      </w:pPr>
+    </w:lvl>
+    <w:lvl w:ilvl="4" w:tplc="04090019" w:tentative="1">
+      <w:start w:val="1"/>
+      <w:numFmt w:val="lowerLetter"/>
+      <w:lvlText w:val="%5."/>
+      <w:lvlJc w:val="left"/>
+      <w:pPr>
+        <w:ind w:left="3600" w:hanging="360"/>
+      </w:pPr>
+    </w:lvl>
+    <w:lvl w:ilvl="5" w:tplc="0409001B" w:tentative="1">
+      <w:start w:val="1"/>
+      <w:numFmt w:val="lowerRoman"/>
+      <w:lvlText w:val="%6."/>
+      <w:lvlJc w:val="right"/>
+      <w:pPr>
+        <w:ind w:left="4320" w:hanging="180"/>
+      </w:pPr>
+    </w:lvl>
+    <w:lvl w:ilvl="6" w:tplc="0409000F" w:tentative="1">
+      <w:start w:val="1"/>
+      <w:numFmt w:val="decimal"/>
+      <w:lvlText w:val="%7."/>
+      <w:lvlJc w:val="left"/>
+      <w:pPr>
+        <w:ind w:left="5040" w:hanging="360"/>
+      </w:pPr>
+    </w:lvl>
+    <w:lvl w:ilvl="7" w:tplc="04090019" w:tentative="1">
+      <w:start w:val="1"/>
+      <w:numFmt w:val="lowerLetter"/>
+      <w:lvlText w:val="%8."/>
+      <w:lvlJc w:val="left"/>
+      <w:pPr>
+        <w:ind w:left="5760" w:hanging="360"/>
+      </w:pPr>
+    </w:lvl>
+    <w:lvl w:ilvl="8" w:tplc="0409001B" w:tentative="1">
+      <w:start w:val="1"/>
+      <w:numFmt w:val="lowerRoman"/>
+      <w:lvlText w:val="%9."/>
+      <w:lvlJc w:val="right"/>
+      <w:pPr>
+        <w:ind w:left="6480" w:hanging="180"/>
+      </w:pPr>
+    </w:lvl>
+  </w:abstractNum>
+  <w:abstractNum w:abstractNumId="5" w15:restartNumberingAfterBreak="0">
     <w:nsid w:val="695D5C18"/>
     <w:multiLevelType w:val="hybridMultilevel"/>
     <w:tmpl w:val="A296FB66"/>
@@ -838,7 +992,7 @@
       </w:pPr>
     </w:lvl>
   </w:abstractNum>
-  <w:abstractNum w:abstractNumId="5" w15:restartNumberingAfterBreak="0">
+  <w:abstractNum w:abstractNumId="6" w15:restartNumberingAfterBreak="0">
     <w:nsid w:val="70681963"/>
     <w:multiLevelType w:val="hybridMultilevel"/>
     <w:tmpl w:val="FD14A4A6"/>
@@ -934,7 +1088,7 @@
     <w:abstractNumId w:val="1"/>
   </w:num>
   <w:num w:numId="3">
-    <w:abstractNumId w:val="5"/>
+    <w:abstractNumId w:val="6"/>
   </w:num>
   <w:num w:numId="4">
     <w:abstractNumId w:val="0"/>
@@ -943,6 +1097,9 @@
     <w:abstractNumId w:val="3"/>
   </w:num>
   <w:num w:numId="6">
+    <w:abstractNumId w:val="5"/>
+  </w:num>
+  <w:num w:numId="7">
     <w:abstractNumId w:val="4"/>
   </w:num>
 </w:numbering>

</xml_diff>

<commit_message>
Cont'ing with enhancing the design specs. Added Fan and Temp control description.
</commit_message>
<xml_diff>
--- a/docs/basic_design.docx
+++ b/docs/basic_design.docx
@@ -21,8 +21,13 @@
     </w:p>
     <w:p>
       <w:r>
-        <w:t>Basic Operation: The artist will put the image in the box, set the exposure parameters via Web Interface over WiFi, and the start the process. The internal processor will initiate the turning on of the UV LED lighting..</w:t>
-      </w:r>
+        <w:t xml:space="preserve">Basic Operation: The artist will put the image in the box, set the exposure parameters via Web Interface over WiFi, and the start the process. The internal processor will initiate the turning on of the UV LED </w:t>
+      </w:r>
+      <w:proofErr w:type="gramStart"/>
+      <w:r>
+        <w:t>lighting..</w:t>
+      </w:r>
+      <w:proofErr w:type="gramEnd"/>
     </w:p>
     <w:p/>
     <w:p>
@@ -310,6 +315,11 @@
       </w:r>
     </w:p>
     <w:p>
+      <w:r>
+        <w:t>TBD: current measurement to monitor the power consumption for the UV LED.</w:t>
+      </w:r>
+    </w:p>
+    <w:p>
       <w:pPr>
         <w:pStyle w:val="Heading2"/>
       </w:pPr>
@@ -441,7 +451,136 @@
         <w:t>, and working from a smart phone.</w:t>
       </w:r>
     </w:p>
+    <w:p>
+      <w:pPr>
+        <w:pStyle w:val="Heading2"/>
+      </w:pPr>
+      <w:r>
+        <w:t>Fan Control System</w:t>
+      </w:r>
+    </w:p>
+    <w:p>
+      <w:r>
+        <w:t>If the data from the temperature sensors indicates a high temperature, having a fan kick in to cool off the environment would help.</w:t>
+      </w:r>
+    </w:p>
+    <w:p>
+      <w:r>
+        <w:t>The hardware components are:</w:t>
+      </w:r>
+    </w:p>
+    <w:p>
+      <w:pPr>
+        <w:pStyle w:val="ListParagraph"/>
+        <w:numPr>
+          <w:ilvl w:val="0"/>
+          <w:numId w:val="8"/>
+        </w:numPr>
+      </w:pPr>
+      <w:r>
+        <w:t xml:space="preserve">A PWM based PC Fan. </w:t>
+      </w:r>
+    </w:p>
+    <w:p>
+      <w:pPr>
+        <w:pStyle w:val="ListParagraph"/>
+        <w:numPr>
+          <w:ilvl w:val="0"/>
+          <w:numId w:val="8"/>
+        </w:numPr>
+      </w:pPr>
+      <w:r>
+        <w:t>Power system for the Fan.</w:t>
+      </w:r>
+    </w:p>
+    <w:p>
+      <w:pPr>
+        <w:pStyle w:val="ListParagraph"/>
+        <w:numPr>
+          <w:ilvl w:val="0"/>
+          <w:numId w:val="8"/>
+        </w:numPr>
+      </w:pPr>
+      <w:r>
+        <w:t>A MOSFET switch to interface the CPU (ESP32) to the power on the Fan, including PWM to slowly ramp up the power to avoid possible current in-rush.</w:t>
+      </w:r>
+    </w:p>
+    <w:p>
+      <w:r>
+        <w:t>The GPIO from the ESP32 will turn on or off the power. For using PWM, another GPIO pin. TBD.</w:t>
+      </w:r>
+    </w:p>
+    <w:p>
+      <w:pPr>
+        <w:pStyle w:val="Heading2"/>
+      </w:pPr>
+      <w:r>
+        <w:t>Temperature Sensing System</w:t>
+      </w:r>
+    </w:p>
+    <w:p>
+      <w:r>
+        <w:t>The hardware components are:</w:t>
+      </w:r>
+    </w:p>
+    <w:p>
+      <w:pPr>
+        <w:pStyle w:val="ListParagraph"/>
+        <w:numPr>
+          <w:ilvl w:val="0"/>
+          <w:numId w:val="9"/>
+        </w:numPr>
+      </w:pPr>
+      <w:r>
+        <w:lastRenderedPageBreak/>
+        <w:t>One (or more) 1-wire protocol-based temperature probe(s).</w:t>
+      </w:r>
+    </w:p>
+    <w:p>
+      <w:pPr>
+        <w:pStyle w:val="ListParagraph"/>
+        <w:numPr>
+          <w:ilvl w:val="0"/>
+          <w:numId w:val="9"/>
+        </w:numPr>
+      </w:pPr>
+      <w:r>
+        <w:t>GPIO for accessing the temperature sensor(s).</w:t>
+      </w:r>
+    </w:p>
+    <w:p>
+      <w:r>
+        <w:t xml:space="preserve">The software will monitor on a periodic basis the temperature in the box. </w:t>
+      </w:r>
+    </w:p>
+    <w:p>
+      <w:pPr>
+        <w:pStyle w:val="Heading2"/>
+      </w:pPr>
+      <w:r>
+        <w:t>UVExpoBox System Diagnostics</w:t>
+      </w:r>
+    </w:p>
     <w:p/>
+    <w:p/>
+    <w:p>
+      <w:pPr>
+        <w:pStyle w:val="Heading1"/>
+      </w:pPr>
+      <w:r>
+        <w:t>System Event List</w:t>
+      </w:r>
+    </w:p>
+    <w:p>
+      <w:r>
+        <w:t>Actions in the box will be triggered by Events.</w:t>
+      </w:r>
+    </w:p>
+    <w:p>
+      <w:r>
+        <w:t>TBD</w:t>
+      </w:r>
+    </w:p>
     <w:p/>
     <w:p/>
     <w:p/>
@@ -459,6 +598,95 @@
 <file path=word/numbering.xml><?xml version="1.0" encoding="utf-8"?>
 <w:numbering xmlns:wpc="http://schemas.microsoft.com/office/word/2010/wordprocessingCanvas" xmlns:cx="http://schemas.microsoft.com/office/drawing/2014/chartex" xmlns:cx1="http://schemas.microsoft.com/office/drawing/2015/9/8/chartex" xmlns:cx2="http://schemas.microsoft.com/office/drawing/2015/10/21/chartex" xmlns:cx3="http://schemas.microsoft.com/office/drawing/2016/5/9/chartex" xmlns:cx4="http://schemas.microsoft.com/office/drawing/2016/5/10/chartex" xmlns:cx5="http://schemas.microsoft.com/office/drawing/2016/5/11/chartex" xmlns:cx6="http://schemas.microsoft.com/office/drawing/2016/5/12/chartex" xmlns:cx7="http://schemas.microsoft.com/office/drawing/2016/5/13/chartex" xmlns:cx8="http://schemas.microsoft.com/office/drawing/2016/5/14/chartex" xmlns:mc="http://schemas.openxmlformats.org/markup-compatibility/2006" xmlns:aink="http://schemas.microsoft.com/office/drawing/2016/ink" xmlns:am3d="http://schemas.microsoft.com/office/drawing/2017/model3d" xmlns:o="urn:schemas-microsoft-com:office:office" xmlns:r="http://schemas.openxmlformats.org/officeDocument/2006/relationships" xmlns:m="http://schemas.openxmlformats.org/officeDocument/2006/math" xmlns:v="urn:schemas-microsoft-com:vml" xmlns:wp14="http://schemas.microsoft.com/office/word/2010/wordprocessingDrawing" xmlns:wp="http://schemas.openxmlformats.org/drawingml/2006/wordprocessingDrawing" xmlns:w10="urn:schemas-microsoft-com:office:word" xmlns:w="http://schemas.openxmlformats.org/wordprocessingml/2006/main" xmlns:w14="http://schemas.microsoft.com/office/word/2010/wordml" xmlns:w15="http://schemas.microsoft.com/office/word/2012/wordml" xmlns:w16cex="http://schemas.microsoft.com/office/word/2018/wordml/cex" xmlns:w16cid="http://schemas.microsoft.com/office/word/2016/wordml/cid" xmlns:w16="http://schemas.microsoft.com/office/word/2018/wordml" xmlns:w16se="http://schemas.microsoft.com/office/word/2015/wordml/symex" xmlns:wpg="http://schemas.microsoft.com/office/word/2010/wordprocessingGroup" xmlns:wpi="http://schemas.microsoft.com/office/word/2010/wordprocessingInk" xmlns:wne="http://schemas.microsoft.com/office/word/2006/wordml" xmlns:wps="http://schemas.microsoft.com/office/word/2010/wordprocessingShape" mc:Ignorable="w14 w15 w16se w16cid w16 w16cex wp14">
   <w:abstractNum w:abstractNumId="0" w15:restartNumberingAfterBreak="0">
+    <w:nsid w:val="031F7E87"/>
+    <w:multiLevelType w:val="hybridMultilevel"/>
+    <w:tmpl w:val="03287378"/>
+    <w:lvl w:ilvl="0" w:tplc="0409000F">
+      <w:start w:val="1"/>
+      <w:numFmt w:val="decimal"/>
+      <w:lvlText w:val="%1."/>
+      <w:lvlJc w:val="left"/>
+      <w:pPr>
+        <w:ind w:left="720" w:hanging="360"/>
+      </w:pPr>
+      <w:rPr>
+        <w:rFonts w:hint="default"/>
+      </w:rPr>
+    </w:lvl>
+    <w:lvl w:ilvl="1" w:tplc="04090019" w:tentative="1">
+      <w:start w:val="1"/>
+      <w:numFmt w:val="lowerLetter"/>
+      <w:lvlText w:val="%2."/>
+      <w:lvlJc w:val="left"/>
+      <w:pPr>
+        <w:ind w:left="1440" w:hanging="360"/>
+      </w:pPr>
+    </w:lvl>
+    <w:lvl w:ilvl="2" w:tplc="0409001B" w:tentative="1">
+      <w:start w:val="1"/>
+      <w:numFmt w:val="lowerRoman"/>
+      <w:lvlText w:val="%3."/>
+      <w:lvlJc w:val="right"/>
+      <w:pPr>
+        <w:ind w:left="2160" w:hanging="180"/>
+      </w:pPr>
+    </w:lvl>
+    <w:lvl w:ilvl="3" w:tplc="0409000F" w:tentative="1">
+      <w:start w:val="1"/>
+      <w:numFmt w:val="decimal"/>
+      <w:lvlText w:val="%4."/>
+      <w:lvlJc w:val="left"/>
+      <w:pPr>
+        <w:ind w:left="2880" w:hanging="360"/>
+      </w:pPr>
+    </w:lvl>
+    <w:lvl w:ilvl="4" w:tplc="04090019" w:tentative="1">
+      <w:start w:val="1"/>
+      <w:numFmt w:val="lowerLetter"/>
+      <w:lvlText w:val="%5."/>
+      <w:lvlJc w:val="left"/>
+      <w:pPr>
+        <w:ind w:left="3600" w:hanging="360"/>
+      </w:pPr>
+    </w:lvl>
+    <w:lvl w:ilvl="5" w:tplc="0409001B" w:tentative="1">
+      <w:start w:val="1"/>
+      <w:numFmt w:val="lowerRoman"/>
+      <w:lvlText w:val="%6."/>
+      <w:lvlJc w:val="right"/>
+      <w:pPr>
+        <w:ind w:left="4320" w:hanging="180"/>
+      </w:pPr>
+    </w:lvl>
+    <w:lvl w:ilvl="6" w:tplc="0409000F" w:tentative="1">
+      <w:start w:val="1"/>
+      <w:numFmt w:val="decimal"/>
+      <w:lvlText w:val="%7."/>
+      <w:lvlJc w:val="left"/>
+      <w:pPr>
+        <w:ind w:left="5040" w:hanging="360"/>
+      </w:pPr>
+    </w:lvl>
+    <w:lvl w:ilvl="7" w:tplc="04090019" w:tentative="1">
+      <w:start w:val="1"/>
+      <w:numFmt w:val="lowerLetter"/>
+      <w:lvlText w:val="%8."/>
+      <w:lvlJc w:val="left"/>
+      <w:pPr>
+        <w:ind w:left="5760" w:hanging="360"/>
+      </w:pPr>
+    </w:lvl>
+    <w:lvl w:ilvl="8" w:tplc="0409001B" w:tentative="1">
+      <w:start w:val="1"/>
+      <w:numFmt w:val="lowerRoman"/>
+      <w:lvlText w:val="%9."/>
+      <w:lvlJc w:val="right"/>
+      <w:pPr>
+        <w:ind w:left="6480" w:hanging="180"/>
+      </w:pPr>
+    </w:lvl>
+  </w:abstractNum>
+  <w:abstractNum w:abstractNumId="1" w15:restartNumberingAfterBreak="0">
     <w:nsid w:val="16765263"/>
     <w:multiLevelType w:val="hybridMultilevel"/>
     <w:tmpl w:val="06C62B9A"/>
@@ -547,7 +775,7 @@
       </w:pPr>
     </w:lvl>
   </w:abstractNum>
-  <w:abstractNum w:abstractNumId="1" w15:restartNumberingAfterBreak="0">
+  <w:abstractNum w:abstractNumId="2" w15:restartNumberingAfterBreak="0">
     <w:nsid w:val="17E61925"/>
     <w:multiLevelType w:val="hybridMultilevel"/>
     <w:tmpl w:val="6CE8A100"/>
@@ -636,7 +864,7 @@
       </w:pPr>
     </w:lvl>
   </w:abstractNum>
-  <w:abstractNum w:abstractNumId="2" w15:restartNumberingAfterBreak="0">
+  <w:abstractNum w:abstractNumId="3" w15:restartNumberingAfterBreak="0">
     <w:nsid w:val="24841C11"/>
     <w:multiLevelType w:val="hybridMultilevel"/>
     <w:tmpl w:val="025A8BF8"/>
@@ -725,7 +953,7 @@
       </w:pPr>
     </w:lvl>
   </w:abstractNum>
-  <w:abstractNum w:abstractNumId="3" w15:restartNumberingAfterBreak="0">
+  <w:abstractNum w:abstractNumId="4" w15:restartNumberingAfterBreak="0">
     <w:nsid w:val="4FC90D18"/>
     <w:multiLevelType w:val="hybridMultilevel"/>
     <w:tmpl w:val="A2BC9282"/>
@@ -814,7 +1042,7 @@
       </w:pPr>
     </w:lvl>
   </w:abstractNum>
-  <w:abstractNum w:abstractNumId="4" w15:restartNumberingAfterBreak="0">
+  <w:abstractNum w:abstractNumId="5" w15:restartNumberingAfterBreak="0">
     <w:nsid w:val="679464EB"/>
     <w:multiLevelType w:val="hybridMultilevel"/>
     <w:tmpl w:val="FB36FA74"/>
@@ -903,7 +1131,7 @@
       </w:pPr>
     </w:lvl>
   </w:abstractNum>
-  <w:abstractNum w:abstractNumId="5" w15:restartNumberingAfterBreak="0">
+  <w:abstractNum w:abstractNumId="6" w15:restartNumberingAfterBreak="0">
     <w:nsid w:val="695D5C18"/>
     <w:multiLevelType w:val="hybridMultilevel"/>
     <w:tmpl w:val="A296FB66"/>
@@ -992,7 +1220,7 @@
       </w:pPr>
     </w:lvl>
   </w:abstractNum>
-  <w:abstractNum w:abstractNumId="6" w15:restartNumberingAfterBreak="0">
+  <w:abstractNum w:abstractNumId="7" w15:restartNumberingAfterBreak="0">
     <w:nsid w:val="70681963"/>
     <w:multiLevelType w:val="hybridMultilevel"/>
     <w:tmpl w:val="FD14A4A6"/>
@@ -1081,26 +1309,121 @@
       </w:pPr>
     </w:lvl>
   </w:abstractNum>
+  <w:abstractNum w:abstractNumId="8" w15:restartNumberingAfterBreak="0">
+    <w:nsid w:val="7BC1604A"/>
+    <w:multiLevelType w:val="hybridMultilevel"/>
+    <w:tmpl w:val="7BBC5E92"/>
+    <w:lvl w:ilvl="0" w:tplc="0409000F">
+      <w:start w:val="1"/>
+      <w:numFmt w:val="decimal"/>
+      <w:lvlText w:val="%1."/>
+      <w:lvlJc w:val="left"/>
+      <w:pPr>
+        <w:ind w:left="720" w:hanging="360"/>
+      </w:pPr>
+      <w:rPr>
+        <w:rFonts w:hint="default"/>
+      </w:rPr>
+    </w:lvl>
+    <w:lvl w:ilvl="1" w:tplc="04090019" w:tentative="1">
+      <w:start w:val="1"/>
+      <w:numFmt w:val="lowerLetter"/>
+      <w:lvlText w:val="%2."/>
+      <w:lvlJc w:val="left"/>
+      <w:pPr>
+        <w:ind w:left="1440" w:hanging="360"/>
+      </w:pPr>
+    </w:lvl>
+    <w:lvl w:ilvl="2" w:tplc="0409001B" w:tentative="1">
+      <w:start w:val="1"/>
+      <w:numFmt w:val="lowerRoman"/>
+      <w:lvlText w:val="%3."/>
+      <w:lvlJc w:val="right"/>
+      <w:pPr>
+        <w:ind w:left="2160" w:hanging="180"/>
+      </w:pPr>
+    </w:lvl>
+    <w:lvl w:ilvl="3" w:tplc="0409000F" w:tentative="1">
+      <w:start w:val="1"/>
+      <w:numFmt w:val="decimal"/>
+      <w:lvlText w:val="%4."/>
+      <w:lvlJc w:val="left"/>
+      <w:pPr>
+        <w:ind w:left="2880" w:hanging="360"/>
+      </w:pPr>
+    </w:lvl>
+    <w:lvl w:ilvl="4" w:tplc="04090019" w:tentative="1">
+      <w:start w:val="1"/>
+      <w:numFmt w:val="lowerLetter"/>
+      <w:lvlText w:val="%5."/>
+      <w:lvlJc w:val="left"/>
+      <w:pPr>
+        <w:ind w:left="3600" w:hanging="360"/>
+      </w:pPr>
+    </w:lvl>
+    <w:lvl w:ilvl="5" w:tplc="0409001B" w:tentative="1">
+      <w:start w:val="1"/>
+      <w:numFmt w:val="lowerRoman"/>
+      <w:lvlText w:val="%6."/>
+      <w:lvlJc w:val="right"/>
+      <w:pPr>
+        <w:ind w:left="4320" w:hanging="180"/>
+      </w:pPr>
+    </w:lvl>
+    <w:lvl w:ilvl="6" w:tplc="0409000F" w:tentative="1">
+      <w:start w:val="1"/>
+      <w:numFmt w:val="decimal"/>
+      <w:lvlText w:val="%7."/>
+      <w:lvlJc w:val="left"/>
+      <w:pPr>
+        <w:ind w:left="5040" w:hanging="360"/>
+      </w:pPr>
+    </w:lvl>
+    <w:lvl w:ilvl="7" w:tplc="04090019" w:tentative="1">
+      <w:start w:val="1"/>
+      <w:numFmt w:val="lowerLetter"/>
+      <w:lvlText w:val="%8."/>
+      <w:lvlJc w:val="left"/>
+      <w:pPr>
+        <w:ind w:left="5760" w:hanging="360"/>
+      </w:pPr>
+    </w:lvl>
+    <w:lvl w:ilvl="8" w:tplc="0409001B" w:tentative="1">
+      <w:start w:val="1"/>
+      <w:numFmt w:val="lowerRoman"/>
+      <w:lvlText w:val="%9."/>
+      <w:lvlJc w:val="right"/>
+      <w:pPr>
+        <w:ind w:left="6480" w:hanging="180"/>
+      </w:pPr>
+    </w:lvl>
+  </w:abstractNum>
   <w:num w:numId="1">
+    <w:abstractNumId w:val="3"/>
+  </w:num>
+  <w:num w:numId="2">
     <w:abstractNumId w:val="2"/>
   </w:num>
-  <w:num w:numId="2">
+  <w:num w:numId="3">
+    <w:abstractNumId w:val="7"/>
+  </w:num>
+  <w:num w:numId="4">
     <w:abstractNumId w:val="1"/>
   </w:num>
-  <w:num w:numId="3">
+  <w:num w:numId="5">
+    <w:abstractNumId w:val="4"/>
+  </w:num>
+  <w:num w:numId="6">
     <w:abstractNumId w:val="6"/>
   </w:num>
-  <w:num w:numId="4">
-    <w:abstractNumId w:val="0"/>
-  </w:num>
-  <w:num w:numId="5">
-    <w:abstractNumId w:val="3"/>
-  </w:num>
-  <w:num w:numId="6">
+  <w:num w:numId="7">
     <w:abstractNumId w:val="5"/>
   </w:num>
-  <w:num w:numId="7">
-    <w:abstractNumId w:val="4"/>
+  <w:num w:numId="8">
+    <w:abstractNumId w:val="8"/>
+  </w:num>
+  <w:num w:numId="9">
+    <w:abstractNumId w:val="0"/>
   </w:num>
 </w:numbering>
 </file>

</xml_diff>

<commit_message>
Added Table of Contents, Event table, and proposed current measurement to the design document
</commit_message>
<xml_diff>
--- a/docs/basic_design.docx
+++ b/docs/basic_design.docx
@@ -11,13 +11,779 @@
       </w:r>
     </w:p>
     <w:p/>
+    <w:sdt>
+      <w:sdtPr>
+        <w:id w:val="617809722"/>
+        <w:docPartObj>
+          <w:docPartGallery w:val="Table of Contents"/>
+          <w:docPartUnique/>
+        </w:docPartObj>
+      </w:sdtPr>
+      <w:sdtEndPr>
+        <w:rPr>
+          <w:rFonts w:asciiTheme="minorHAnsi" w:eastAsiaTheme="minorHAnsi" w:hAnsiTheme="minorHAnsi" w:cstheme="minorBidi"/>
+          <w:b/>
+          <w:bCs/>
+          <w:noProof/>
+          <w:color w:val="auto"/>
+          <w:sz w:val="22"/>
+          <w:szCs w:val="22"/>
+        </w:rPr>
+      </w:sdtEndPr>
+      <w:sdtContent>
+        <w:p>
+          <w:pPr>
+            <w:pStyle w:val="TOCHeading"/>
+          </w:pPr>
+          <w:r>
+            <w:t>Table of Contents</w:t>
+          </w:r>
+        </w:p>
+        <w:p>
+          <w:pPr>
+            <w:pStyle w:val="TOC1"/>
+            <w:tabs>
+              <w:tab w:val="right" w:leader="dot" w:pos="10790"/>
+            </w:tabs>
+            <w:rPr>
+              <w:rFonts w:eastAsiaTheme="minorEastAsia"/>
+              <w:noProof/>
+              <w:lang w:eastAsia="zh-CN"/>
+            </w:rPr>
+          </w:pPr>
+          <w:r>
+            <w:fldChar w:fldCharType="begin"/>
+          </w:r>
+          <w:r>
+            <w:instrText xml:space="preserve"> TOC \o "1-3" \h \z \u </w:instrText>
+          </w:r>
+          <w:r>
+            <w:fldChar w:fldCharType="separate"/>
+          </w:r>
+          <w:hyperlink w:anchor="_Toc68002507" w:history="1">
+            <w:r>
+              <w:rPr>
+                <w:rStyle w:val="Hyperlink"/>
+                <w:noProof/>
+              </w:rPr>
+              <w:t>Introduction</w:t>
+            </w:r>
+            <w:r>
+              <w:rPr>
+                <w:noProof/>
+                <w:webHidden/>
+              </w:rPr>
+              <w:tab/>
+            </w:r>
+            <w:r>
+              <w:rPr>
+                <w:noProof/>
+                <w:webHidden/>
+              </w:rPr>
+              <w:fldChar w:fldCharType="begin"/>
+            </w:r>
+            <w:r>
+              <w:rPr>
+                <w:noProof/>
+                <w:webHidden/>
+              </w:rPr>
+              <w:instrText xml:space="preserve"> PAGEREF _Toc68002507 \h </w:instrText>
+            </w:r>
+            <w:r>
+              <w:rPr>
+                <w:noProof/>
+                <w:webHidden/>
+              </w:rPr>
+            </w:r>
+            <w:r>
+              <w:rPr>
+                <w:noProof/>
+                <w:webHidden/>
+              </w:rPr>
+              <w:fldChar w:fldCharType="separate"/>
+            </w:r>
+            <w:r>
+              <w:rPr>
+                <w:noProof/>
+                <w:webHidden/>
+              </w:rPr>
+              <w:t>2</w:t>
+            </w:r>
+            <w:r>
+              <w:rPr>
+                <w:noProof/>
+                <w:webHidden/>
+              </w:rPr>
+              <w:fldChar w:fldCharType="end"/>
+            </w:r>
+          </w:hyperlink>
+        </w:p>
+        <w:p>
+          <w:pPr>
+            <w:pStyle w:val="TOC1"/>
+            <w:tabs>
+              <w:tab w:val="right" w:leader="dot" w:pos="10790"/>
+            </w:tabs>
+            <w:rPr>
+              <w:rFonts w:eastAsiaTheme="minorEastAsia"/>
+              <w:noProof/>
+              <w:lang w:eastAsia="zh-CN"/>
+            </w:rPr>
+          </w:pPr>
+          <w:hyperlink w:anchor="_Toc68002508" w:history="1">
+            <w:r>
+              <w:rPr>
+                <w:rStyle w:val="Hyperlink"/>
+                <w:noProof/>
+              </w:rPr>
+              <w:t>Basic System Architecture:</w:t>
+            </w:r>
+            <w:r>
+              <w:rPr>
+                <w:noProof/>
+                <w:webHidden/>
+              </w:rPr>
+              <w:tab/>
+            </w:r>
+            <w:r>
+              <w:rPr>
+                <w:noProof/>
+                <w:webHidden/>
+              </w:rPr>
+              <w:fldChar w:fldCharType="begin"/>
+            </w:r>
+            <w:r>
+              <w:rPr>
+                <w:noProof/>
+                <w:webHidden/>
+              </w:rPr>
+              <w:instrText xml:space="preserve"> PAGEREF _Toc68002508 \h </w:instrText>
+            </w:r>
+            <w:r>
+              <w:rPr>
+                <w:noProof/>
+                <w:webHidden/>
+              </w:rPr>
+            </w:r>
+            <w:r>
+              <w:rPr>
+                <w:noProof/>
+                <w:webHidden/>
+              </w:rPr>
+              <w:fldChar w:fldCharType="separate"/>
+            </w:r>
+            <w:r>
+              <w:rPr>
+                <w:noProof/>
+                <w:webHidden/>
+              </w:rPr>
+              <w:t>2</w:t>
+            </w:r>
+            <w:r>
+              <w:rPr>
+                <w:noProof/>
+                <w:webHidden/>
+              </w:rPr>
+              <w:fldChar w:fldCharType="end"/>
+            </w:r>
+          </w:hyperlink>
+        </w:p>
+        <w:p>
+          <w:pPr>
+            <w:pStyle w:val="TOC2"/>
+            <w:tabs>
+              <w:tab w:val="right" w:leader="dot" w:pos="10790"/>
+            </w:tabs>
+            <w:rPr>
+              <w:rFonts w:eastAsiaTheme="minorEastAsia"/>
+              <w:noProof/>
+              <w:lang w:eastAsia="zh-CN"/>
+            </w:rPr>
+          </w:pPr>
+          <w:hyperlink w:anchor="_Toc68002509" w:history="1">
+            <w:r>
+              <w:rPr>
+                <w:rStyle w:val="Hyperlink"/>
+                <w:noProof/>
+              </w:rPr>
+              <w:t>UV LED Control System</w:t>
+            </w:r>
+            <w:r>
+              <w:rPr>
+                <w:noProof/>
+                <w:webHidden/>
+              </w:rPr>
+              <w:tab/>
+            </w:r>
+            <w:r>
+              <w:rPr>
+                <w:noProof/>
+                <w:webHidden/>
+              </w:rPr>
+              <w:fldChar w:fldCharType="begin"/>
+            </w:r>
+            <w:r>
+              <w:rPr>
+                <w:noProof/>
+                <w:webHidden/>
+              </w:rPr>
+              <w:instrText xml:space="preserve"> PAGEREF _Toc68002509 \h </w:instrText>
+            </w:r>
+            <w:r>
+              <w:rPr>
+                <w:noProof/>
+                <w:webHidden/>
+              </w:rPr>
+            </w:r>
+            <w:r>
+              <w:rPr>
+                <w:noProof/>
+                <w:webHidden/>
+              </w:rPr>
+              <w:fldChar w:fldCharType="separate"/>
+            </w:r>
+            <w:r>
+              <w:rPr>
+                <w:noProof/>
+                <w:webHidden/>
+              </w:rPr>
+              <w:t>3</w:t>
+            </w:r>
+            <w:r>
+              <w:rPr>
+                <w:noProof/>
+                <w:webHidden/>
+              </w:rPr>
+              <w:fldChar w:fldCharType="end"/>
+            </w:r>
+          </w:hyperlink>
+        </w:p>
+        <w:p>
+          <w:pPr>
+            <w:pStyle w:val="TOC2"/>
+            <w:tabs>
+              <w:tab w:val="right" w:leader="dot" w:pos="10790"/>
+            </w:tabs>
+            <w:rPr>
+              <w:rFonts w:eastAsiaTheme="minorEastAsia"/>
+              <w:noProof/>
+              <w:lang w:eastAsia="zh-CN"/>
+            </w:rPr>
+          </w:pPr>
+          <w:hyperlink w:anchor="_Toc68002510" w:history="1">
+            <w:r>
+              <w:rPr>
+                <w:rStyle w:val="Hyperlink"/>
+                <w:noProof/>
+              </w:rPr>
+              <w:t>UV Light Sensing System</w:t>
+            </w:r>
+            <w:r>
+              <w:rPr>
+                <w:noProof/>
+                <w:webHidden/>
+              </w:rPr>
+              <w:tab/>
+            </w:r>
+            <w:r>
+              <w:rPr>
+                <w:noProof/>
+                <w:webHidden/>
+              </w:rPr>
+              <w:fldChar w:fldCharType="begin"/>
+            </w:r>
+            <w:r>
+              <w:rPr>
+                <w:noProof/>
+                <w:webHidden/>
+              </w:rPr>
+              <w:instrText xml:space="preserve"> PAGEREF _Toc68002510 \h </w:instrText>
+            </w:r>
+            <w:r>
+              <w:rPr>
+                <w:noProof/>
+                <w:webHidden/>
+              </w:rPr>
+            </w:r>
+            <w:r>
+              <w:rPr>
+                <w:noProof/>
+                <w:webHidden/>
+              </w:rPr>
+              <w:fldChar w:fldCharType="separate"/>
+            </w:r>
+            <w:r>
+              <w:rPr>
+                <w:noProof/>
+                <w:webHidden/>
+              </w:rPr>
+              <w:t>3</w:t>
+            </w:r>
+            <w:r>
+              <w:rPr>
+                <w:noProof/>
+                <w:webHidden/>
+              </w:rPr>
+              <w:fldChar w:fldCharType="end"/>
+            </w:r>
+          </w:hyperlink>
+        </w:p>
+        <w:p>
+          <w:pPr>
+            <w:pStyle w:val="TOC2"/>
+            <w:tabs>
+              <w:tab w:val="right" w:leader="dot" w:pos="10790"/>
+            </w:tabs>
+            <w:rPr>
+              <w:rFonts w:eastAsiaTheme="minorEastAsia"/>
+              <w:noProof/>
+              <w:lang w:eastAsia="zh-CN"/>
+            </w:rPr>
+          </w:pPr>
+          <w:hyperlink w:anchor="_Toc68002511" w:history="1">
+            <w:r>
+              <w:rPr>
+                <w:rStyle w:val="Hyperlink"/>
+                <w:noProof/>
+              </w:rPr>
+              <w:t>UI (User Interface) System</w:t>
+            </w:r>
+            <w:r>
+              <w:rPr>
+                <w:noProof/>
+                <w:webHidden/>
+              </w:rPr>
+              <w:tab/>
+            </w:r>
+            <w:r>
+              <w:rPr>
+                <w:noProof/>
+                <w:webHidden/>
+              </w:rPr>
+              <w:fldChar w:fldCharType="begin"/>
+            </w:r>
+            <w:r>
+              <w:rPr>
+                <w:noProof/>
+                <w:webHidden/>
+              </w:rPr>
+              <w:instrText xml:space="preserve"> PAGEREF _Toc68002511 \h </w:instrText>
+            </w:r>
+            <w:r>
+              <w:rPr>
+                <w:noProof/>
+                <w:webHidden/>
+              </w:rPr>
+            </w:r>
+            <w:r>
+              <w:rPr>
+                <w:noProof/>
+                <w:webHidden/>
+              </w:rPr>
+              <w:fldChar w:fldCharType="separate"/>
+            </w:r>
+            <w:r>
+              <w:rPr>
+                <w:noProof/>
+                <w:webHidden/>
+              </w:rPr>
+              <w:t>3</w:t>
+            </w:r>
+            <w:r>
+              <w:rPr>
+                <w:noProof/>
+                <w:webHidden/>
+              </w:rPr>
+              <w:fldChar w:fldCharType="end"/>
+            </w:r>
+          </w:hyperlink>
+        </w:p>
+        <w:p>
+          <w:pPr>
+            <w:pStyle w:val="TOC2"/>
+            <w:tabs>
+              <w:tab w:val="right" w:leader="dot" w:pos="10790"/>
+            </w:tabs>
+            <w:rPr>
+              <w:rFonts w:eastAsiaTheme="minorEastAsia"/>
+              <w:noProof/>
+              <w:lang w:eastAsia="zh-CN"/>
+            </w:rPr>
+          </w:pPr>
+          <w:hyperlink w:anchor="_Toc68002512" w:history="1">
+            <w:r>
+              <w:rPr>
+                <w:rStyle w:val="Hyperlink"/>
+                <w:noProof/>
+              </w:rPr>
+              <w:t>Fan Control System</w:t>
+            </w:r>
+            <w:r>
+              <w:rPr>
+                <w:noProof/>
+                <w:webHidden/>
+              </w:rPr>
+              <w:tab/>
+            </w:r>
+            <w:r>
+              <w:rPr>
+                <w:noProof/>
+                <w:webHidden/>
+              </w:rPr>
+              <w:fldChar w:fldCharType="begin"/>
+            </w:r>
+            <w:r>
+              <w:rPr>
+                <w:noProof/>
+                <w:webHidden/>
+              </w:rPr>
+              <w:instrText xml:space="preserve"> PAGEREF _Toc68002512 \h </w:instrText>
+            </w:r>
+            <w:r>
+              <w:rPr>
+                <w:noProof/>
+                <w:webHidden/>
+              </w:rPr>
+            </w:r>
+            <w:r>
+              <w:rPr>
+                <w:noProof/>
+                <w:webHidden/>
+              </w:rPr>
+              <w:fldChar w:fldCharType="separate"/>
+            </w:r>
+            <w:r>
+              <w:rPr>
+                <w:noProof/>
+                <w:webHidden/>
+              </w:rPr>
+              <w:t>3</w:t>
+            </w:r>
+            <w:r>
+              <w:rPr>
+                <w:noProof/>
+                <w:webHidden/>
+              </w:rPr>
+              <w:fldChar w:fldCharType="end"/>
+            </w:r>
+          </w:hyperlink>
+        </w:p>
+        <w:p>
+          <w:pPr>
+            <w:pStyle w:val="TOC2"/>
+            <w:tabs>
+              <w:tab w:val="right" w:leader="dot" w:pos="10790"/>
+            </w:tabs>
+            <w:rPr>
+              <w:rFonts w:eastAsiaTheme="minorEastAsia"/>
+              <w:noProof/>
+              <w:lang w:eastAsia="zh-CN"/>
+            </w:rPr>
+          </w:pPr>
+          <w:hyperlink w:anchor="_Toc68002513" w:history="1">
+            <w:r>
+              <w:rPr>
+                <w:rStyle w:val="Hyperlink"/>
+                <w:noProof/>
+              </w:rPr>
+              <w:t>Temperature Sensing System</w:t>
+            </w:r>
+            <w:r>
+              <w:rPr>
+                <w:noProof/>
+                <w:webHidden/>
+              </w:rPr>
+              <w:tab/>
+            </w:r>
+            <w:r>
+              <w:rPr>
+                <w:noProof/>
+                <w:webHidden/>
+              </w:rPr>
+              <w:fldChar w:fldCharType="begin"/>
+            </w:r>
+            <w:r>
+              <w:rPr>
+                <w:noProof/>
+                <w:webHidden/>
+              </w:rPr>
+              <w:instrText xml:space="preserve"> PAGEREF _Toc68002513 \h </w:instrText>
+            </w:r>
+            <w:r>
+              <w:rPr>
+                <w:noProof/>
+                <w:webHidden/>
+              </w:rPr>
+            </w:r>
+            <w:r>
+              <w:rPr>
+                <w:noProof/>
+                <w:webHidden/>
+              </w:rPr>
+              <w:fldChar w:fldCharType="separate"/>
+            </w:r>
+            <w:r>
+              <w:rPr>
+                <w:noProof/>
+                <w:webHidden/>
+              </w:rPr>
+              <w:t>3</w:t>
+            </w:r>
+            <w:r>
+              <w:rPr>
+                <w:noProof/>
+                <w:webHidden/>
+              </w:rPr>
+              <w:fldChar w:fldCharType="end"/>
+            </w:r>
+          </w:hyperlink>
+        </w:p>
+        <w:p>
+          <w:pPr>
+            <w:pStyle w:val="TOC2"/>
+            <w:tabs>
+              <w:tab w:val="right" w:leader="dot" w:pos="10790"/>
+            </w:tabs>
+            <w:rPr>
+              <w:rFonts w:eastAsiaTheme="minorEastAsia"/>
+              <w:noProof/>
+              <w:lang w:eastAsia="zh-CN"/>
+            </w:rPr>
+          </w:pPr>
+          <w:hyperlink w:anchor="_Toc68002514" w:history="1">
+            <w:r>
+              <w:rPr>
+                <w:rStyle w:val="Hyperlink"/>
+                <w:noProof/>
+              </w:rPr>
+              <w:t>UVExpoBox System Diagnostics</w:t>
+            </w:r>
+            <w:r>
+              <w:rPr>
+                <w:noProof/>
+                <w:webHidden/>
+              </w:rPr>
+              <w:tab/>
+            </w:r>
+            <w:r>
+              <w:rPr>
+                <w:noProof/>
+                <w:webHidden/>
+              </w:rPr>
+              <w:fldChar w:fldCharType="begin"/>
+            </w:r>
+            <w:r>
+              <w:rPr>
+                <w:noProof/>
+                <w:webHidden/>
+              </w:rPr>
+              <w:instrText xml:space="preserve"> PAGEREF _Toc68002514 \h </w:instrText>
+            </w:r>
+            <w:r>
+              <w:rPr>
+                <w:noProof/>
+                <w:webHidden/>
+              </w:rPr>
+            </w:r>
+            <w:r>
+              <w:rPr>
+                <w:noProof/>
+                <w:webHidden/>
+              </w:rPr>
+              <w:fldChar w:fldCharType="separate"/>
+            </w:r>
+            <w:r>
+              <w:rPr>
+                <w:noProof/>
+                <w:webHidden/>
+              </w:rPr>
+              <w:t>4</w:t>
+            </w:r>
+            <w:r>
+              <w:rPr>
+                <w:noProof/>
+                <w:webHidden/>
+              </w:rPr>
+              <w:fldChar w:fldCharType="end"/>
+            </w:r>
+          </w:hyperlink>
+        </w:p>
+        <w:p>
+          <w:pPr>
+            <w:pStyle w:val="TOC2"/>
+            <w:tabs>
+              <w:tab w:val="right" w:leader="dot" w:pos="10790"/>
+            </w:tabs>
+            <w:rPr>
+              <w:rFonts w:eastAsiaTheme="minorEastAsia"/>
+              <w:noProof/>
+              <w:lang w:eastAsia="zh-CN"/>
+            </w:rPr>
+          </w:pPr>
+          <w:hyperlink w:anchor="_Toc68002515" w:history="1">
+            <w:r>
+              <w:rPr>
+                <w:rStyle w:val="Hyperlink"/>
+                <w:noProof/>
+              </w:rPr>
+              <w:t>UVExpoBox Current Measurement System</w:t>
+            </w:r>
+            <w:r>
+              <w:rPr>
+                <w:noProof/>
+                <w:webHidden/>
+              </w:rPr>
+              <w:tab/>
+            </w:r>
+            <w:r>
+              <w:rPr>
+                <w:noProof/>
+                <w:webHidden/>
+              </w:rPr>
+              <w:fldChar w:fldCharType="begin"/>
+            </w:r>
+            <w:r>
+              <w:rPr>
+                <w:noProof/>
+                <w:webHidden/>
+              </w:rPr>
+              <w:instrText xml:space="preserve"> PAGEREF _Toc68002515 \h </w:instrText>
+            </w:r>
+            <w:r>
+              <w:rPr>
+                <w:noProof/>
+                <w:webHidden/>
+              </w:rPr>
+            </w:r>
+            <w:r>
+              <w:rPr>
+                <w:noProof/>
+                <w:webHidden/>
+              </w:rPr>
+              <w:fldChar w:fldCharType="separate"/>
+            </w:r>
+            <w:r>
+              <w:rPr>
+                <w:noProof/>
+                <w:webHidden/>
+              </w:rPr>
+              <w:t>4</w:t>
+            </w:r>
+            <w:r>
+              <w:rPr>
+                <w:noProof/>
+                <w:webHidden/>
+              </w:rPr>
+              <w:fldChar w:fldCharType="end"/>
+            </w:r>
+          </w:hyperlink>
+        </w:p>
+        <w:p>
+          <w:pPr>
+            <w:pStyle w:val="TOC1"/>
+            <w:tabs>
+              <w:tab w:val="right" w:leader="dot" w:pos="10790"/>
+            </w:tabs>
+            <w:rPr>
+              <w:rFonts w:eastAsiaTheme="minorEastAsia"/>
+              <w:noProof/>
+              <w:lang w:eastAsia="zh-CN"/>
+            </w:rPr>
+          </w:pPr>
+          <w:hyperlink w:anchor="_Toc68002516" w:history="1">
+            <w:r>
+              <w:rPr>
+                <w:rStyle w:val="Hyperlink"/>
+                <w:noProof/>
+              </w:rPr>
+              <w:t>System Event List</w:t>
+            </w:r>
+            <w:r>
+              <w:rPr>
+                <w:noProof/>
+                <w:webHidden/>
+              </w:rPr>
+              <w:tab/>
+            </w:r>
+            <w:r>
+              <w:rPr>
+                <w:noProof/>
+                <w:webHidden/>
+              </w:rPr>
+              <w:fldChar w:fldCharType="begin"/>
+            </w:r>
+            <w:r>
+              <w:rPr>
+                <w:noProof/>
+                <w:webHidden/>
+              </w:rPr>
+              <w:instrText xml:space="preserve"> PAGEREF _Toc68002516 \h </w:instrText>
+            </w:r>
+            <w:r>
+              <w:rPr>
+                <w:noProof/>
+                <w:webHidden/>
+              </w:rPr>
+            </w:r>
+            <w:r>
+              <w:rPr>
+                <w:noProof/>
+                <w:webHidden/>
+              </w:rPr>
+              <w:fldChar w:fldCharType="separate"/>
+            </w:r>
+            <w:r>
+              <w:rPr>
+                <w:noProof/>
+                <w:webHidden/>
+              </w:rPr>
+              <w:t>4</w:t>
+            </w:r>
+            <w:r>
+              <w:rPr>
+                <w:noProof/>
+                <w:webHidden/>
+              </w:rPr>
+              <w:fldChar w:fldCharType="end"/>
+            </w:r>
+          </w:hyperlink>
+        </w:p>
+        <w:p>
+          <w:r>
+            <w:rPr>
+              <w:b/>
+              <w:bCs/>
+              <w:noProof/>
+            </w:rPr>
+            <w:fldChar w:fldCharType="end"/>
+          </w:r>
+        </w:p>
+      </w:sdtContent>
+    </w:sdt>
+    <w:p/>
+    <w:p>
+      <w:pPr>
+        <w:rPr>
+          <w:rFonts w:asciiTheme="majorHAnsi" w:eastAsiaTheme="majorEastAsia" w:hAnsiTheme="majorHAnsi" w:cstheme="majorBidi"/>
+          <w:color w:val="2F5496" w:themeColor="accent1" w:themeShade="BF"/>
+          <w:sz w:val="32"/>
+          <w:szCs w:val="32"/>
+        </w:rPr>
+      </w:pPr>
+      <w:r>
+        <w:br w:type="page"/>
+      </w:r>
+    </w:p>
     <w:p>
       <w:pPr>
         <w:pStyle w:val="Heading1"/>
       </w:pPr>
-      <w:r>
+      <w:bookmarkStart w:id="0" w:name="_Toc68002507"/>
+      <w:r>
+        <w:lastRenderedPageBreak/>
         <w:t>Introduction</w:t>
       </w:r>
+      <w:bookmarkEnd w:id="0"/>
     </w:p>
     <w:p>
       <w:r>
@@ -51,7 +817,7 @@
                     <pic:cNvPicPr/>
                   </pic:nvPicPr>
                   <pic:blipFill>
-                    <a:blip r:embed="rId5" cstate="print">
+                    <a:blip r:embed="rId6" cstate="print">
                       <a:extLst>
                         <a:ext uri="{28A0092B-C50C-407E-A947-70E740481C1C}">
                           <a14:useLocalDpi xmlns:a14="http://schemas.microsoft.com/office/drawing/2010/main" val="0"/>
@@ -92,11 +858,11 @@
           <w:numId w:val="1"/>
         </w:numPr>
       </w:pPr>
-      <w:bookmarkStart w:id="0" w:name="_Hlk67486667"/>
+      <w:bookmarkStart w:id="1" w:name="_Hlk67486667"/>
       <w:r>
         <w:t xml:space="preserve">LED Control </w:t>
       </w:r>
-      <w:bookmarkEnd w:id="0"/>
+      <w:bookmarkEnd w:id="1"/>
       <w:r>
         <w:t xml:space="preserve">Layer. Proposed name: </w:t>
       </w:r>
@@ -237,17 +1003,20 @@
       <w:pPr>
         <w:pStyle w:val="Heading1"/>
       </w:pPr>
+      <w:bookmarkStart w:id="2" w:name="_Toc68002508"/>
+      <w:r>
+        <w:t>Basic System Architecture:</w:t>
+      </w:r>
+      <w:bookmarkEnd w:id="2"/>
+    </w:p>
+    <w:p/>
+    <w:p>
+      <w:pPr>
+        <w:pStyle w:val="Heading2"/>
+      </w:pPr>
+      <w:bookmarkStart w:id="3" w:name="_Toc68002509"/>
       <w:r>
         <w:lastRenderedPageBreak/>
-        <w:t>Basic System Architecture:</w:t>
-      </w:r>
-    </w:p>
-    <w:p/>
-    <w:p>
-      <w:pPr>
-        <w:pStyle w:val="Heading2"/>
-      </w:pPr>
-      <w:r>
         <w:t xml:space="preserve">UV </w:t>
       </w:r>
       <w:r>
@@ -256,6 +1025,7 @@
       <w:r>
         <w:t xml:space="preserve"> System</w:t>
       </w:r>
+      <w:bookmarkEnd w:id="3"/>
     </w:p>
     <w:p>
       <w:r>
@@ -323,9 +1093,11 @@
       <w:pPr>
         <w:pStyle w:val="Heading2"/>
       </w:pPr>
+      <w:bookmarkStart w:id="4" w:name="_Toc68002510"/>
       <w:r>
         <w:t>UV Light Sensing System</w:t>
       </w:r>
+      <w:bookmarkEnd w:id="4"/>
     </w:p>
     <w:p>
       <w:r>
@@ -389,9 +1161,11 @@
       <w:pPr>
         <w:pStyle w:val="Heading2"/>
       </w:pPr>
+      <w:bookmarkStart w:id="5" w:name="_Toc68002511"/>
       <w:r>
         <w:t>UI (User Interface) System</w:t>
       </w:r>
+      <w:bookmarkEnd w:id="5"/>
     </w:p>
     <w:p>
       <w:r>
@@ -455,9 +1229,11 @@
       <w:pPr>
         <w:pStyle w:val="Heading2"/>
       </w:pPr>
+      <w:bookmarkStart w:id="6" w:name="_Toc68002512"/>
       <w:r>
         <w:t>Fan Control System</w:t>
       </w:r>
+      <w:bookmarkEnd w:id="6"/>
     </w:p>
     <w:p>
       <w:r>
@@ -514,9 +1290,11 @@
       <w:pPr>
         <w:pStyle w:val="Heading2"/>
       </w:pPr>
+      <w:bookmarkStart w:id="7" w:name="_Toc68002513"/>
       <w:r>
         <w:t>Temperature Sensing System</w:t>
       </w:r>
+      <w:bookmarkEnd w:id="7"/>
     </w:p>
     <w:p>
       <w:r>
@@ -532,7 +1310,6 @@
         </w:numPr>
       </w:pPr>
       <w:r>
-        <w:lastRenderedPageBreak/>
         <w:t>One (or more) 1-wire protocol-based temperature probe(s).</w:t>
       </w:r>
     </w:p>
@@ -550,6 +1327,7 @@
     </w:p>
     <w:p>
       <w:r>
+        <w:lastRenderedPageBreak/>
         <w:t xml:space="preserve">The software will monitor on a periodic basis the temperature in the box. </w:t>
       </w:r>
     </w:p>
@@ -557,25 +1335,585 @@
       <w:pPr>
         <w:pStyle w:val="Heading2"/>
       </w:pPr>
+      <w:bookmarkStart w:id="8" w:name="_Toc68002514"/>
       <w:r>
         <w:t>UVExpoBox System Diagnostics</w:t>
       </w:r>
+      <w:bookmarkEnd w:id="8"/>
     </w:p>
     <w:p/>
+    <w:p>
+      <w:pPr>
+        <w:pStyle w:val="Heading2"/>
+      </w:pPr>
+      <w:bookmarkStart w:id="9" w:name="_Toc68002515"/>
+      <w:r>
+        <w:t>UVExpo</w:t>
+      </w:r>
+      <w:r>
+        <w:t>Box Current Measurement System</w:t>
+      </w:r>
+      <w:bookmarkEnd w:id="9"/>
+    </w:p>
+    <w:p>
+      <w:r>
+        <w:t>TBD.</w:t>
+      </w:r>
+    </w:p>
+    <w:p>
+      <w:r>
+        <w:t xml:space="preserve">On order: </w:t>
+      </w:r>
+      <w:r>
+        <w:t>Current Sensor ACS712</w:t>
+      </w:r>
+    </w:p>
+    <w:p>
+      <w:pPr>
+        <w:pStyle w:val="Heading1"/>
+      </w:pPr>
+      <w:bookmarkStart w:id="10" w:name="_Toc68002516"/>
+      <w:r>
+        <w:t>System Event List</w:t>
+      </w:r>
+      <w:bookmarkEnd w:id="10"/>
+    </w:p>
+    <w:p>
+      <w:r>
+        <w:t>Actions in the box will be triggered by Events.</w:t>
+      </w:r>
+    </w:p>
+    <w:tbl>
+      <w:tblPr>
+        <w:tblStyle w:val="TableGrid"/>
+        <w:tblW w:w="0" w:type="auto"/>
+        <w:tblLook w:val="04A0" w:firstRow="1" w:lastRow="0" w:firstColumn="1" w:lastColumn="0" w:noHBand="0" w:noVBand="1"/>
+      </w:tblPr>
+      <w:tblGrid>
+        <w:gridCol w:w="2605"/>
+        <w:gridCol w:w="2880"/>
+        <w:gridCol w:w="5305"/>
+      </w:tblGrid>
+      <w:tr>
+        <w:tc>
+          <w:tcPr>
+            <w:tcW w:w="2605" w:type="dxa"/>
+          </w:tcPr>
+          <w:p>
+            <w:r>
+              <w:t>Event Name</w:t>
+            </w:r>
+          </w:p>
+        </w:tc>
+        <w:tc>
+          <w:tcPr>
+            <w:tcW w:w="2880" w:type="dxa"/>
+          </w:tcPr>
+          <w:p>
+            <w:r>
+              <w:t>Event Description</w:t>
+            </w:r>
+          </w:p>
+        </w:tc>
+        <w:tc>
+          <w:tcPr>
+            <w:tcW w:w="5305" w:type="dxa"/>
+          </w:tcPr>
+          <w:p>
+            <w:r>
+              <w:t>Event Trigger</w:t>
+            </w:r>
+          </w:p>
+        </w:tc>
+      </w:tr>
+      <w:tr>
+        <w:tc>
+          <w:tcPr>
+            <w:tcW w:w="2605" w:type="dxa"/>
+          </w:tcPr>
+          <w:p>
+            <w:r>
+              <w:t>UVEB_SYSTEM_ON</w:t>
+            </w:r>
+          </w:p>
+        </w:tc>
+        <w:tc>
+          <w:tcPr>
+            <w:tcW w:w="2880" w:type="dxa"/>
+          </w:tcPr>
+          <w:p>
+            <w:r>
+              <w:t>UVEB Turn System On</w:t>
+            </w:r>
+          </w:p>
+        </w:tc>
+        <w:tc>
+          <w:tcPr>
+            <w:tcW w:w="5305" w:type="dxa"/>
+          </w:tcPr>
+          <w:p>
+            <w:r>
+              <w:t>Power on</w:t>
+            </w:r>
+          </w:p>
+        </w:tc>
+      </w:tr>
+      <w:tr>
+        <w:tc>
+          <w:tcPr>
+            <w:tcW w:w="2605" w:type="dxa"/>
+          </w:tcPr>
+          <w:p>
+            <w:r>
+              <w:t>UVEB_SYSTEM_OFF</w:t>
+            </w:r>
+          </w:p>
+        </w:tc>
+        <w:tc>
+          <w:tcPr>
+            <w:tcW w:w="2880" w:type="dxa"/>
+          </w:tcPr>
+          <w:p>
+            <w:r>
+              <w:t>UVEB Turn System O</w:t>
+            </w:r>
+            <w:r>
+              <w:t>ff</w:t>
+            </w:r>
+          </w:p>
+        </w:tc>
+        <w:tc>
+          <w:tcPr>
+            <w:tcW w:w="5305" w:type="dxa"/>
+          </w:tcPr>
+          <w:p>
+            <w:r>
+              <w:t>Power Off</w:t>
+            </w:r>
+          </w:p>
+        </w:tc>
+      </w:tr>
+      <w:tr>
+        <w:tc>
+          <w:tcPr>
+            <w:tcW w:w="2605" w:type="dxa"/>
+          </w:tcPr>
+          <w:p>
+            <w:r>
+              <w:t>UVEB_SYSTEM_REBOOT</w:t>
+            </w:r>
+          </w:p>
+        </w:tc>
+        <w:tc>
+          <w:tcPr>
+            <w:tcW w:w="2880" w:type="dxa"/>
+          </w:tcPr>
+          <w:p>
+            <w:r>
+              <w:t>Reboot system</w:t>
+            </w:r>
+          </w:p>
+        </w:tc>
+        <w:tc>
+          <w:tcPr>
+            <w:tcW w:w="5305" w:type="dxa"/>
+          </w:tcPr>
+          <w:p>
+            <w:r>
+              <w:t>UI Command; Diag scan; Watchdog</w:t>
+            </w:r>
+          </w:p>
+        </w:tc>
+      </w:tr>
+      <w:tr>
+        <w:tc>
+          <w:tcPr>
+            <w:tcW w:w="2605" w:type="dxa"/>
+          </w:tcPr>
+          <w:p/>
+        </w:tc>
+        <w:tc>
+          <w:tcPr>
+            <w:tcW w:w="2880" w:type="dxa"/>
+          </w:tcPr>
+          <w:p/>
+        </w:tc>
+        <w:tc>
+          <w:tcPr>
+            <w:tcW w:w="5305" w:type="dxa"/>
+          </w:tcPr>
+          <w:p/>
+        </w:tc>
+      </w:tr>
+      <w:tr>
+        <w:tc>
+          <w:tcPr>
+            <w:tcW w:w="2605" w:type="dxa"/>
+          </w:tcPr>
+          <w:p>
+            <w:r>
+              <w:t>UVEB_UVLED_ON</w:t>
+            </w:r>
+          </w:p>
+        </w:tc>
+        <w:tc>
+          <w:tcPr>
+            <w:tcW w:w="2880" w:type="dxa"/>
+          </w:tcPr>
+          <w:p>
+            <w:r>
+              <w:t>Turn on UV LEDs</w:t>
+            </w:r>
+          </w:p>
+        </w:tc>
+        <w:tc>
+          <w:tcPr>
+            <w:tcW w:w="5305" w:type="dxa"/>
+          </w:tcPr>
+          <w:p>
+            <w:r>
+              <w:t>UI Command</w:t>
+            </w:r>
+          </w:p>
+        </w:tc>
+      </w:tr>
+      <w:tr>
+        <w:tc>
+          <w:tcPr>
+            <w:tcW w:w="2605" w:type="dxa"/>
+          </w:tcPr>
+          <w:p>
+            <w:r>
+              <w:t>UVEB_UVLED_OFF</w:t>
+            </w:r>
+          </w:p>
+        </w:tc>
+        <w:tc>
+          <w:tcPr>
+            <w:tcW w:w="2880" w:type="dxa"/>
+          </w:tcPr>
+          <w:p>
+            <w:r>
+              <w:t>Turn off UV LEDs</w:t>
+            </w:r>
+          </w:p>
+        </w:tc>
+        <w:tc>
+          <w:tcPr>
+            <w:tcW w:w="5305" w:type="dxa"/>
+          </w:tcPr>
+          <w:p>
+            <w:r>
+              <w:t xml:space="preserve">UI </w:t>
+            </w:r>
+            <w:proofErr w:type="gramStart"/>
+            <w:r>
+              <w:t>Command;</w:t>
+            </w:r>
+            <w:proofErr w:type="gramEnd"/>
+            <w:r>
+              <w:t xml:space="preserve"> </w:t>
+            </w:r>
+            <w:r>
+              <w:t>Exposure condition met; Temp Overheat</w:t>
+            </w:r>
+          </w:p>
+        </w:tc>
+      </w:tr>
+      <w:tr>
+        <w:tc>
+          <w:tcPr>
+            <w:tcW w:w="2605" w:type="dxa"/>
+          </w:tcPr>
+          <w:p/>
+        </w:tc>
+        <w:tc>
+          <w:tcPr>
+            <w:tcW w:w="2880" w:type="dxa"/>
+          </w:tcPr>
+          <w:p/>
+        </w:tc>
+        <w:tc>
+          <w:tcPr>
+            <w:tcW w:w="5305" w:type="dxa"/>
+          </w:tcPr>
+          <w:p/>
+        </w:tc>
+      </w:tr>
+      <w:tr>
+        <w:tc>
+          <w:tcPr>
+            <w:tcW w:w="2605" w:type="dxa"/>
+          </w:tcPr>
+          <w:p>
+            <w:r>
+              <w:t>UVEB_HITEMP_WM</w:t>
+            </w:r>
+          </w:p>
+        </w:tc>
+        <w:tc>
+          <w:tcPr>
+            <w:tcW w:w="2880" w:type="dxa"/>
+          </w:tcPr>
+          <w:p>
+            <w:r>
+              <w:t xml:space="preserve">High Temperature Watermark </w:t>
+            </w:r>
+          </w:p>
+        </w:tc>
+        <w:tc>
+          <w:tcPr>
+            <w:tcW w:w="5305" w:type="dxa"/>
+          </w:tcPr>
+          <w:p>
+            <w:r>
+              <w:t xml:space="preserve">Temp sense trigger; Diag scan; </w:t>
+            </w:r>
+          </w:p>
+        </w:tc>
+      </w:tr>
+      <w:tr>
+        <w:tc>
+          <w:tcPr>
+            <w:tcW w:w="2605" w:type="dxa"/>
+          </w:tcPr>
+          <w:p>
+            <w:r>
+              <w:t>UVEB_LOTEMP_WM</w:t>
+            </w:r>
+          </w:p>
+        </w:tc>
+        <w:tc>
+          <w:tcPr>
+            <w:tcW w:w="2880" w:type="dxa"/>
+          </w:tcPr>
+          <w:p>
+            <w:r>
+              <w:t>Low Temperature Watermark</w:t>
+            </w:r>
+          </w:p>
+        </w:tc>
+        <w:tc>
+          <w:tcPr>
+            <w:tcW w:w="5305" w:type="dxa"/>
+          </w:tcPr>
+          <w:p>
+            <w:r>
+              <w:t>Temp sense trigger</w:t>
+            </w:r>
+          </w:p>
+        </w:tc>
+      </w:tr>
+      <w:tr>
+        <w:tc>
+          <w:tcPr>
+            <w:tcW w:w="2605" w:type="dxa"/>
+          </w:tcPr>
+          <w:p/>
+        </w:tc>
+        <w:tc>
+          <w:tcPr>
+            <w:tcW w:w="2880" w:type="dxa"/>
+          </w:tcPr>
+          <w:p/>
+        </w:tc>
+        <w:tc>
+          <w:tcPr>
+            <w:tcW w:w="5305" w:type="dxa"/>
+          </w:tcPr>
+          <w:p/>
+        </w:tc>
+      </w:tr>
+      <w:tr>
+        <w:tc>
+          <w:tcPr>
+            <w:tcW w:w="2605" w:type="dxa"/>
+          </w:tcPr>
+          <w:p>
+            <w:r>
+              <w:t>UVEB_FAN_ON</w:t>
+            </w:r>
+          </w:p>
+        </w:tc>
+        <w:tc>
+          <w:tcPr>
+            <w:tcW w:w="2880" w:type="dxa"/>
+          </w:tcPr>
+          <w:p>
+            <w:r>
+              <w:t>Turn on the fans</w:t>
+            </w:r>
+          </w:p>
+        </w:tc>
+        <w:tc>
+          <w:tcPr>
+            <w:tcW w:w="5305" w:type="dxa"/>
+          </w:tcPr>
+          <w:p>
+            <w:r>
+              <w:t xml:space="preserve">Sense Too Hot; UI Command; </w:t>
+            </w:r>
+          </w:p>
+        </w:tc>
+      </w:tr>
+      <w:tr>
+        <w:tc>
+          <w:tcPr>
+            <w:tcW w:w="2605" w:type="dxa"/>
+          </w:tcPr>
+          <w:p>
+            <w:r>
+              <w:t>UVEB_FAN_OFF</w:t>
+            </w:r>
+          </w:p>
+        </w:tc>
+        <w:tc>
+          <w:tcPr>
+            <w:tcW w:w="2880" w:type="dxa"/>
+          </w:tcPr>
+          <w:p>
+            <w:r>
+              <w:t>Turn off the fans</w:t>
+            </w:r>
+          </w:p>
+        </w:tc>
+        <w:tc>
+          <w:tcPr>
+            <w:tcW w:w="5305" w:type="dxa"/>
+          </w:tcPr>
+          <w:p>
+            <w:r>
+              <w:t>Sense cooled off; System shutdown</w:t>
+            </w:r>
+          </w:p>
+        </w:tc>
+      </w:tr>
+      <w:tr>
+        <w:tc>
+          <w:tcPr>
+            <w:tcW w:w="2605" w:type="dxa"/>
+          </w:tcPr>
+          <w:p/>
+        </w:tc>
+        <w:tc>
+          <w:tcPr>
+            <w:tcW w:w="2880" w:type="dxa"/>
+          </w:tcPr>
+          <w:p/>
+        </w:tc>
+        <w:tc>
+          <w:tcPr>
+            <w:tcW w:w="5305" w:type="dxa"/>
+          </w:tcPr>
+          <w:p/>
+        </w:tc>
+      </w:tr>
+      <w:tr>
+        <w:tc>
+          <w:tcPr>
+            <w:tcW w:w="2605" w:type="dxa"/>
+          </w:tcPr>
+          <w:p>
+            <w:r>
+              <w:t>UVEB_CURR_MAX</w:t>
+            </w:r>
+          </w:p>
+        </w:tc>
+        <w:tc>
+          <w:tcPr>
+            <w:tcW w:w="2880" w:type="dxa"/>
+          </w:tcPr>
+          <w:p>
+            <w:r>
+              <w:t>Current is at Max</w:t>
+            </w:r>
+          </w:p>
+        </w:tc>
+        <w:tc>
+          <w:tcPr>
+            <w:tcW w:w="5305" w:type="dxa"/>
+          </w:tcPr>
+          <w:p>
+            <w:r>
+              <w:t>Current measurement</w:t>
+            </w:r>
+          </w:p>
+        </w:tc>
+      </w:tr>
+      <w:tr>
+        <w:tc>
+          <w:tcPr>
+            <w:tcW w:w="2605" w:type="dxa"/>
+          </w:tcPr>
+          <w:p>
+            <w:r>
+              <w:t>UVEB_CURR_LOW</w:t>
+            </w:r>
+          </w:p>
+        </w:tc>
+        <w:tc>
+          <w:tcPr>
+            <w:tcW w:w="2880" w:type="dxa"/>
+          </w:tcPr>
+          <w:p>
+            <w:r>
+              <w:t>Current too low</w:t>
+            </w:r>
+          </w:p>
+        </w:tc>
+        <w:tc>
+          <w:tcPr>
+            <w:tcW w:w="5305" w:type="dxa"/>
+          </w:tcPr>
+          <w:p>
+            <w:r>
+              <w:t>“     “             “</w:t>
+            </w:r>
+          </w:p>
+        </w:tc>
+      </w:tr>
+      <w:tr>
+        <w:tc>
+          <w:tcPr>
+            <w:tcW w:w="2605" w:type="dxa"/>
+          </w:tcPr>
+          <w:p/>
+        </w:tc>
+        <w:tc>
+          <w:tcPr>
+            <w:tcW w:w="2880" w:type="dxa"/>
+          </w:tcPr>
+          <w:p/>
+        </w:tc>
+        <w:tc>
+          <w:tcPr>
+            <w:tcW w:w="5305" w:type="dxa"/>
+          </w:tcPr>
+          <w:p/>
+        </w:tc>
+      </w:tr>
+      <w:tr>
+        <w:tc>
+          <w:tcPr>
+            <w:tcW w:w="2605" w:type="dxa"/>
+          </w:tcPr>
+          <w:p/>
+        </w:tc>
+        <w:tc>
+          <w:tcPr>
+            <w:tcW w:w="2880" w:type="dxa"/>
+          </w:tcPr>
+          <w:p/>
+        </w:tc>
+        <w:tc>
+          <w:tcPr>
+            <w:tcW w:w="5305" w:type="dxa"/>
+          </w:tcPr>
+          <w:p/>
+        </w:tc>
+      </w:tr>
+    </w:tbl>
     <w:p/>
-    <w:p>
-      <w:pPr>
-        <w:pStyle w:val="Heading1"/>
-      </w:pPr>
-      <w:r>
-        <w:t>System Event List</w:t>
-      </w:r>
-    </w:p>
-    <w:p>
-      <w:r>
-        <w:t>Actions in the box will be triggered by Events.</w:t>
-      </w:r>
-    </w:p>
     <w:p>
       <w:r>
         <w:t>TBD</w:t>
@@ -1968,6 +3306,73 @@
       <w:szCs w:val="26"/>
     </w:rPr>
   </w:style>
+  <w:style w:type="table" w:styleId="TableGrid">
+    <w:name w:val="Table Grid"/>
+    <w:basedOn w:val="TableNormal"/>
+    <w:uiPriority w:val="39"/>
+    <w:rsid w:val="00802E6C"/>
+    <w:pPr>
+      <w:spacing w:after="0" w:line="240" w:lineRule="auto"/>
+    </w:pPr>
+    <w:tblPr>
+      <w:tblBorders>
+        <w:top w:val="single" w:sz="4" w:space="0" w:color="auto"/>
+        <w:left w:val="single" w:sz="4" w:space="0" w:color="auto"/>
+        <w:bottom w:val="single" w:sz="4" w:space="0" w:color="auto"/>
+        <w:right w:val="single" w:sz="4" w:space="0" w:color="auto"/>
+        <w:insideH w:val="single" w:sz="4" w:space="0" w:color="auto"/>
+        <w:insideV w:val="single" w:sz="4" w:space="0" w:color="auto"/>
+      </w:tblBorders>
+    </w:tblPr>
+  </w:style>
+  <w:style w:type="paragraph" w:styleId="TOCHeading">
+    <w:name w:val="TOC Heading"/>
+    <w:basedOn w:val="Heading1"/>
+    <w:next w:val="Normal"/>
+    <w:uiPriority w:val="39"/>
+    <w:unhideWhenUsed/>
+    <w:qFormat/>
+    <w:rsid w:val="00420FA5"/>
+    <w:pPr>
+      <w:outlineLvl w:val="9"/>
+    </w:pPr>
+  </w:style>
+  <w:style w:type="paragraph" w:styleId="TOC1">
+    <w:name w:val="toc 1"/>
+    <w:basedOn w:val="Normal"/>
+    <w:next w:val="Normal"/>
+    <w:autoRedefine/>
+    <w:uiPriority w:val="39"/>
+    <w:unhideWhenUsed/>
+    <w:rsid w:val="00420FA5"/>
+    <w:pPr>
+      <w:spacing w:after="100"/>
+    </w:pPr>
+  </w:style>
+  <w:style w:type="paragraph" w:styleId="TOC2">
+    <w:name w:val="toc 2"/>
+    <w:basedOn w:val="Normal"/>
+    <w:next w:val="Normal"/>
+    <w:autoRedefine/>
+    <w:uiPriority w:val="39"/>
+    <w:unhideWhenUsed/>
+    <w:rsid w:val="00420FA5"/>
+    <w:pPr>
+      <w:spacing w:after="100"/>
+      <w:ind w:left="220"/>
+    </w:pPr>
+  </w:style>
+  <w:style w:type="character" w:styleId="Hyperlink">
+    <w:name w:val="Hyperlink"/>
+    <w:basedOn w:val="DefaultParagraphFont"/>
+    <w:uiPriority w:val="99"/>
+    <w:unhideWhenUsed/>
+    <w:rsid w:val="00420FA5"/>
+    <w:rPr>
+      <w:color w:val="0563C1" w:themeColor="hyperlink"/>
+      <w:u w:val="single"/>
+    </w:rPr>
+  </w:style>
 </w:styles>
 </file>
 
@@ -2264,4 +3669,16 @@
     </a:ext>
   </a:extLst>
 </a:theme>
+</file>
+
+<file path=customXml/item1.xml><?xml version="1.0" encoding="utf-8"?>
+<b:Sources xmlns:b="http://schemas.openxmlformats.org/officeDocument/2006/bibliography" xmlns="http://schemas.openxmlformats.org/officeDocument/2006/bibliography" SelectedStyle="\APASixthEditionOfficeOnline.xsl" StyleName="APA" Version="6"/>
+</file>
+
+<file path=customXml/itemProps1.xml><?xml version="1.0" encoding="utf-8"?>
+<ds:datastoreItem xmlns:ds="http://schemas.openxmlformats.org/officeDocument/2006/customXml" ds:itemID="{AA385E2C-2EF1-460D-8BA4-C100C7E73B54}">
+  <ds:schemaRefs>
+    <ds:schemaRef ds:uri="http://schemas.openxmlformats.org/officeDocument/2006/bibliography"/>
+  </ds:schemaRefs>
+</ds:datastoreItem>
 </file>
</xml_diff>

<commit_message>
Updating doc to include HW and SW architecture issues.
</commit_message>
<xml_diff>
--- a/docs/basic_design.docx
+++ b/docs/basic_design.docx
@@ -13,6 +13,12 @@
     <w:p/>
     <w:sdt>
       <w:sdtPr>
+        <w:rPr>
+          <w:rFonts w:asciiTheme="minorHAnsi" w:eastAsiaTheme="minorHAnsi" w:hAnsiTheme="minorHAnsi" w:cstheme="minorBidi"/>
+          <w:color w:val="auto"/>
+          <w:sz w:val="22"/>
+          <w:szCs w:val="22"/>
+        </w:rPr>
         <w:id w:val="617809722"/>
         <w:docPartObj>
           <w:docPartGallery w:val="Table of Contents"/>
@@ -21,13 +27,9 @@
       </w:sdtPr>
       <w:sdtEndPr>
         <w:rPr>
-          <w:rFonts w:asciiTheme="minorHAnsi" w:eastAsiaTheme="minorHAnsi" w:hAnsiTheme="minorHAnsi" w:cstheme="minorBidi"/>
           <w:b/>
           <w:bCs/>
           <w:noProof/>
-          <w:color w:val="auto"/>
-          <w:sz w:val="22"/>
-          <w:szCs w:val="22"/>
         </w:rPr>
       </w:sdtEndPr>
       <w:sdtContent>
@@ -48,7 +50,6 @@
             <w:rPr>
               <w:rFonts w:eastAsiaTheme="minorEastAsia"/>
               <w:noProof/>
-              <w:lang w:eastAsia="zh-CN"/>
             </w:rPr>
           </w:pPr>
           <w:r>
@@ -60,7 +61,7 @@
           <w:r>
             <w:fldChar w:fldCharType="separate"/>
           </w:r>
-          <w:hyperlink w:anchor="_Toc68002507" w:history="1">
+          <w:hyperlink w:anchor="_Toc68892940" w:history="1">
             <w:r>
               <w:rPr>
                 <w:rStyle w:val="Hyperlink"/>
@@ -87,7 +88,7 @@
                 <w:noProof/>
                 <w:webHidden/>
               </w:rPr>
-              <w:instrText xml:space="preserve"> PAGEREF _Toc68002507 \h </w:instrText>
+              <w:instrText xml:space="preserve"> PAGEREF _Toc68892940 \h </w:instrText>
             </w:r>
             <w:r>
               <w:rPr>
@@ -127,10 +128,9 @@
             <w:rPr>
               <w:rFonts w:eastAsiaTheme="minorEastAsia"/>
               <w:noProof/>
-              <w:lang w:eastAsia="zh-CN"/>
             </w:rPr>
           </w:pPr>
-          <w:hyperlink w:anchor="_Toc68002508" w:history="1">
+          <w:hyperlink w:anchor="_Toc68892941" w:history="1">
             <w:r>
               <w:rPr>
                 <w:rStyle w:val="Hyperlink"/>
@@ -157,7 +157,7 @@
                 <w:noProof/>
                 <w:webHidden/>
               </w:rPr>
-              <w:instrText xml:space="preserve"> PAGEREF _Toc68002508 \h </w:instrText>
+              <w:instrText xml:space="preserve"> PAGEREF _Toc68892941 \h </w:instrText>
             </w:r>
             <w:r>
               <w:rPr>
@@ -197,10 +197,9 @@
             <w:rPr>
               <w:rFonts w:eastAsiaTheme="minorEastAsia"/>
               <w:noProof/>
-              <w:lang w:eastAsia="zh-CN"/>
             </w:rPr>
           </w:pPr>
-          <w:hyperlink w:anchor="_Toc68002509" w:history="1">
+          <w:hyperlink w:anchor="_Toc68892942" w:history="1">
             <w:r>
               <w:rPr>
                 <w:rStyle w:val="Hyperlink"/>
@@ -227,7 +226,7 @@
                 <w:noProof/>
                 <w:webHidden/>
               </w:rPr>
-              <w:instrText xml:space="preserve"> PAGEREF _Toc68002509 \h </w:instrText>
+              <w:instrText xml:space="preserve"> PAGEREF _Toc68892942 \h </w:instrText>
             </w:r>
             <w:r>
               <w:rPr>
@@ -267,10 +266,9 @@
             <w:rPr>
               <w:rFonts w:eastAsiaTheme="minorEastAsia"/>
               <w:noProof/>
-              <w:lang w:eastAsia="zh-CN"/>
             </w:rPr>
           </w:pPr>
-          <w:hyperlink w:anchor="_Toc68002510" w:history="1">
+          <w:hyperlink w:anchor="_Toc68892943" w:history="1">
             <w:r>
               <w:rPr>
                 <w:rStyle w:val="Hyperlink"/>
@@ -297,7 +295,7 @@
                 <w:noProof/>
                 <w:webHidden/>
               </w:rPr>
-              <w:instrText xml:space="preserve"> PAGEREF _Toc68002510 \h </w:instrText>
+              <w:instrText xml:space="preserve"> PAGEREF _Toc68892943 \h </w:instrText>
             </w:r>
             <w:r>
               <w:rPr>
@@ -337,10 +335,9 @@
             <w:rPr>
               <w:rFonts w:eastAsiaTheme="minorEastAsia"/>
               <w:noProof/>
-              <w:lang w:eastAsia="zh-CN"/>
             </w:rPr>
           </w:pPr>
-          <w:hyperlink w:anchor="_Toc68002511" w:history="1">
+          <w:hyperlink w:anchor="_Toc68892944" w:history="1">
             <w:r>
               <w:rPr>
                 <w:rStyle w:val="Hyperlink"/>
@@ -367,7 +364,7 @@
                 <w:noProof/>
                 <w:webHidden/>
               </w:rPr>
-              <w:instrText xml:space="preserve"> PAGEREF _Toc68002511 \h </w:instrText>
+              <w:instrText xml:space="preserve"> PAGEREF _Toc68892944 \h </w:instrText>
             </w:r>
             <w:r>
               <w:rPr>
@@ -407,10 +404,9 @@
             <w:rPr>
               <w:rFonts w:eastAsiaTheme="minorEastAsia"/>
               <w:noProof/>
-              <w:lang w:eastAsia="zh-CN"/>
             </w:rPr>
           </w:pPr>
-          <w:hyperlink w:anchor="_Toc68002512" w:history="1">
+          <w:hyperlink w:anchor="_Toc68892945" w:history="1">
             <w:r>
               <w:rPr>
                 <w:rStyle w:val="Hyperlink"/>
@@ -437,7 +433,7 @@
                 <w:noProof/>
                 <w:webHidden/>
               </w:rPr>
-              <w:instrText xml:space="preserve"> PAGEREF _Toc68002512 \h </w:instrText>
+              <w:instrText xml:space="preserve"> PAGEREF _Toc68892945 \h </w:instrText>
             </w:r>
             <w:r>
               <w:rPr>
@@ -477,10 +473,9 @@
             <w:rPr>
               <w:rFonts w:eastAsiaTheme="minorEastAsia"/>
               <w:noProof/>
-              <w:lang w:eastAsia="zh-CN"/>
             </w:rPr>
           </w:pPr>
-          <w:hyperlink w:anchor="_Toc68002513" w:history="1">
+          <w:hyperlink w:anchor="_Toc68892946" w:history="1">
             <w:r>
               <w:rPr>
                 <w:rStyle w:val="Hyperlink"/>
@@ -507,7 +502,7 @@
                 <w:noProof/>
                 <w:webHidden/>
               </w:rPr>
-              <w:instrText xml:space="preserve"> PAGEREF _Toc68002513 \h </w:instrText>
+              <w:instrText xml:space="preserve"> PAGEREF _Toc68892946 \h </w:instrText>
             </w:r>
             <w:r>
               <w:rPr>
@@ -547,10 +542,9 @@
             <w:rPr>
               <w:rFonts w:eastAsiaTheme="minorEastAsia"/>
               <w:noProof/>
-              <w:lang w:eastAsia="zh-CN"/>
             </w:rPr>
           </w:pPr>
-          <w:hyperlink w:anchor="_Toc68002514" w:history="1">
+          <w:hyperlink w:anchor="_Toc68892947" w:history="1">
             <w:r>
               <w:rPr>
                 <w:rStyle w:val="Hyperlink"/>
@@ -577,7 +571,7 @@
                 <w:noProof/>
                 <w:webHidden/>
               </w:rPr>
-              <w:instrText xml:space="preserve"> PAGEREF _Toc68002514 \h </w:instrText>
+              <w:instrText xml:space="preserve"> PAGEREF _Toc68892947 \h </w:instrText>
             </w:r>
             <w:r>
               <w:rPr>
@@ -617,10 +611,9 @@
             <w:rPr>
               <w:rFonts w:eastAsiaTheme="minorEastAsia"/>
               <w:noProof/>
-              <w:lang w:eastAsia="zh-CN"/>
             </w:rPr>
           </w:pPr>
-          <w:hyperlink w:anchor="_Toc68002515" w:history="1">
+          <w:hyperlink w:anchor="_Toc68892948" w:history="1">
             <w:r>
               <w:rPr>
                 <w:rStyle w:val="Hyperlink"/>
@@ -647,7 +640,76 @@
                 <w:noProof/>
                 <w:webHidden/>
               </w:rPr>
-              <w:instrText xml:space="preserve"> PAGEREF _Toc68002515 \h </w:instrText>
+              <w:instrText xml:space="preserve"> PAGEREF _Toc68892948 \h </w:instrText>
+            </w:r>
+            <w:r>
+              <w:rPr>
+                <w:noProof/>
+                <w:webHidden/>
+              </w:rPr>
+            </w:r>
+            <w:r>
+              <w:rPr>
+                <w:noProof/>
+                <w:webHidden/>
+              </w:rPr>
+              <w:fldChar w:fldCharType="separate"/>
+            </w:r>
+            <w:r>
+              <w:rPr>
+                <w:noProof/>
+                <w:webHidden/>
+              </w:rPr>
+              <w:t>4</w:t>
+            </w:r>
+            <w:r>
+              <w:rPr>
+                <w:noProof/>
+                <w:webHidden/>
+              </w:rPr>
+              <w:fldChar w:fldCharType="end"/>
+            </w:r>
+          </w:hyperlink>
+        </w:p>
+        <w:p>
+          <w:pPr>
+            <w:pStyle w:val="TOC2"/>
+            <w:tabs>
+              <w:tab w:val="right" w:leader="dot" w:pos="10790"/>
+            </w:tabs>
+            <w:rPr>
+              <w:rFonts w:eastAsiaTheme="minorEastAsia"/>
+              <w:noProof/>
+            </w:rPr>
+          </w:pPr>
+          <w:hyperlink w:anchor="_Toc68892949" w:history="1">
+            <w:r>
+              <w:rPr>
+                <w:rStyle w:val="Hyperlink"/>
+                <w:noProof/>
+              </w:rPr>
+              <w:t>System Event List</w:t>
+            </w:r>
+            <w:r>
+              <w:rPr>
+                <w:noProof/>
+                <w:webHidden/>
+              </w:rPr>
+              <w:tab/>
+            </w:r>
+            <w:r>
+              <w:rPr>
+                <w:noProof/>
+                <w:webHidden/>
+              </w:rPr>
+              <w:fldChar w:fldCharType="begin"/>
+            </w:r>
+            <w:r>
+              <w:rPr>
+                <w:noProof/>
+                <w:webHidden/>
+              </w:rPr>
+              <w:instrText xml:space="preserve"> PAGEREF _Toc68892949 \h </w:instrText>
             </w:r>
             <w:r>
               <w:rPr>
@@ -687,16 +749,15 @@
             <w:rPr>
               <w:rFonts w:eastAsiaTheme="minorEastAsia"/>
               <w:noProof/>
-              <w:lang w:eastAsia="zh-CN"/>
             </w:rPr>
           </w:pPr>
-          <w:hyperlink w:anchor="_Toc68002516" w:history="1">
+          <w:hyperlink w:anchor="_Toc68892950" w:history="1">
             <w:r>
               <w:rPr>
                 <w:rStyle w:val="Hyperlink"/>
                 <w:noProof/>
               </w:rPr>
-              <w:t>System Event List</w:t>
+              <w:t>Hardware Architecture</w:t>
             </w:r>
             <w:r>
               <w:rPr>
@@ -717,7 +778,7 @@
                 <w:noProof/>
                 <w:webHidden/>
               </w:rPr>
-              <w:instrText xml:space="preserve"> PAGEREF _Toc68002516 \h </w:instrText>
+              <w:instrText xml:space="preserve"> PAGEREF _Toc68892950 \h </w:instrText>
             </w:r>
             <w:r>
               <w:rPr>
@@ -737,7 +798,76 @@
                 <w:noProof/>
                 <w:webHidden/>
               </w:rPr>
-              <w:t>4</w:t>
+              <w:t>5</w:t>
+            </w:r>
+            <w:r>
+              <w:rPr>
+                <w:noProof/>
+                <w:webHidden/>
+              </w:rPr>
+              <w:fldChar w:fldCharType="end"/>
+            </w:r>
+          </w:hyperlink>
+        </w:p>
+        <w:p>
+          <w:pPr>
+            <w:pStyle w:val="TOC1"/>
+            <w:tabs>
+              <w:tab w:val="right" w:leader="dot" w:pos="10790"/>
+            </w:tabs>
+            <w:rPr>
+              <w:rFonts w:eastAsiaTheme="minorEastAsia"/>
+              <w:noProof/>
+            </w:rPr>
+          </w:pPr>
+          <w:hyperlink w:anchor="_Toc68892951" w:history="1">
+            <w:r>
+              <w:rPr>
+                <w:rStyle w:val="Hyperlink"/>
+                <w:noProof/>
+              </w:rPr>
+              <w:t>Software Architecture</w:t>
+            </w:r>
+            <w:r>
+              <w:rPr>
+                <w:noProof/>
+                <w:webHidden/>
+              </w:rPr>
+              <w:tab/>
+            </w:r>
+            <w:r>
+              <w:rPr>
+                <w:noProof/>
+                <w:webHidden/>
+              </w:rPr>
+              <w:fldChar w:fldCharType="begin"/>
+            </w:r>
+            <w:r>
+              <w:rPr>
+                <w:noProof/>
+                <w:webHidden/>
+              </w:rPr>
+              <w:instrText xml:space="preserve"> PAGEREF _Toc68892951 \h </w:instrText>
+            </w:r>
+            <w:r>
+              <w:rPr>
+                <w:noProof/>
+                <w:webHidden/>
+              </w:rPr>
+            </w:r>
+            <w:r>
+              <w:rPr>
+                <w:noProof/>
+                <w:webHidden/>
+              </w:rPr>
+              <w:fldChar w:fldCharType="separate"/>
+            </w:r>
+            <w:r>
+              <w:rPr>
+                <w:noProof/>
+                <w:webHidden/>
+              </w:rPr>
+              <w:t>6</w:t>
             </w:r>
             <w:r>
               <w:rPr>
@@ -778,7 +908,7 @@
       <w:pPr>
         <w:pStyle w:val="Heading1"/>
       </w:pPr>
-      <w:bookmarkStart w:id="0" w:name="_Toc68002507"/>
+      <w:bookmarkStart w:id="0" w:name="_Toc68892940"/>
       <w:r>
         <w:lastRenderedPageBreak/>
         <w:t>Introduction</w:t>
@@ -1003,7 +1133,7 @@
       <w:pPr>
         <w:pStyle w:val="Heading1"/>
       </w:pPr>
-      <w:bookmarkStart w:id="2" w:name="_Toc68002508"/>
+      <w:bookmarkStart w:id="2" w:name="_Toc68892941"/>
       <w:r>
         <w:t>Basic System Architecture:</w:t>
       </w:r>
@@ -1014,7 +1144,7 @@
       <w:pPr>
         <w:pStyle w:val="Heading2"/>
       </w:pPr>
-      <w:bookmarkStart w:id="3" w:name="_Toc68002509"/>
+      <w:bookmarkStart w:id="3" w:name="_Toc68892942"/>
       <w:r>
         <w:lastRenderedPageBreak/>
         <w:t xml:space="preserve">UV </w:t>
@@ -1093,7 +1223,7 @@
       <w:pPr>
         <w:pStyle w:val="Heading2"/>
       </w:pPr>
-      <w:bookmarkStart w:id="4" w:name="_Toc68002510"/>
+      <w:bookmarkStart w:id="4" w:name="_Toc68892943"/>
       <w:r>
         <w:t>UV Light Sensing System</w:t>
       </w:r>
@@ -1161,7 +1291,7 @@
       <w:pPr>
         <w:pStyle w:val="Heading2"/>
       </w:pPr>
-      <w:bookmarkStart w:id="5" w:name="_Toc68002511"/>
+      <w:bookmarkStart w:id="5" w:name="_Toc68892944"/>
       <w:r>
         <w:t>UI (User Interface) System</w:t>
       </w:r>
@@ -1229,7 +1359,7 @@
       <w:pPr>
         <w:pStyle w:val="Heading2"/>
       </w:pPr>
-      <w:bookmarkStart w:id="6" w:name="_Toc68002512"/>
+      <w:bookmarkStart w:id="6" w:name="_Toc68892945"/>
       <w:r>
         <w:t>Fan Control System</w:t>
       </w:r>
@@ -1290,7 +1420,7 @@
       <w:pPr>
         <w:pStyle w:val="Heading2"/>
       </w:pPr>
-      <w:bookmarkStart w:id="7" w:name="_Toc68002513"/>
+      <w:bookmarkStart w:id="7" w:name="_Toc68892946"/>
       <w:r>
         <w:t>Temperature Sensing System</w:t>
       </w:r>
@@ -1335,7 +1465,7 @@
       <w:pPr>
         <w:pStyle w:val="Heading2"/>
       </w:pPr>
-      <w:bookmarkStart w:id="8" w:name="_Toc68002514"/>
+      <w:bookmarkStart w:id="8" w:name="_Toc68892947"/>
       <w:r>
         <w:t>UVExpoBox System Diagnostics</w:t>
       </w:r>
@@ -1346,7 +1476,7 @@
       <w:pPr>
         <w:pStyle w:val="Heading2"/>
       </w:pPr>
-      <w:bookmarkStart w:id="9" w:name="_Toc68002515"/>
+      <w:bookmarkStart w:id="9" w:name="_Toc68892948"/>
       <w:r>
         <w:t>UVExpo</w:t>
       </w:r>
@@ -1370,9 +1500,9 @@
     </w:p>
     <w:p>
       <w:pPr>
-        <w:pStyle w:val="Heading1"/>
-      </w:pPr>
-      <w:bookmarkStart w:id="10" w:name="_Toc68002516"/>
+        <w:pStyle w:val="Heading2"/>
+      </w:pPr>
+      <w:bookmarkStart w:id="10" w:name="_Toc68892949"/>
       <w:r>
         <w:t>System Event List</w:t>
       </w:r>
@@ -1919,6 +2049,281 @@
         <w:t>TBD</w:t>
       </w:r>
     </w:p>
+    <w:p>
+      <w:r>
+        <w:br w:type="page"/>
+      </w:r>
+    </w:p>
+    <w:p>
+      <w:pPr>
+        <w:pStyle w:val="Heading1"/>
+      </w:pPr>
+    </w:p>
+    <w:p>
+      <w:pPr>
+        <w:pStyle w:val="Heading1"/>
+      </w:pPr>
+      <w:bookmarkStart w:id="11" w:name="_Toc68892950"/>
+      <w:r>
+        <w:t>Hardware Architecture</w:t>
+      </w:r>
+      <w:bookmarkEnd w:id="11"/>
+    </w:p>
+    <w:p>
+      <w:proofErr w:type="gramStart"/>
+      <w:r>
+        <w:t>An</w:t>
+      </w:r>
+      <w:proofErr w:type="gramEnd"/>
+      <w:r>
+        <w:t xml:space="preserve"> </w:t>
+      </w:r>
+      <w:r>
+        <w:t>snapshot of the Dev Kit:</w:t>
+      </w:r>
+    </w:p>
+    <w:p>
+      <w:r>
+        <w:rPr>
+          <w:noProof/>
+        </w:rPr>
+        <w:drawing>
+          <wp:inline distT="0" distB="0" distL="0" distR="0" wp14:anchorId="1C1BA207" wp14:editId="3F8E7141">
+            <wp:extent cx="4754880" cy="2377440"/>
+            <wp:effectExtent l="57150" t="57150" r="45720" b="41910"/>
+            <wp:docPr id="4" name="Picture 4" descr="A picture containing text, electronics, circuit&#10;&#10;Description automatically generated"/>
+            <wp:cNvGraphicFramePr>
+              <a:graphicFrameLocks xmlns:a="http://schemas.openxmlformats.org/drawingml/2006/main" noChangeAspect="1"/>
+            </wp:cNvGraphicFramePr>
+            <a:graphic xmlns:a="http://schemas.openxmlformats.org/drawingml/2006/main">
+              <a:graphicData uri="http://schemas.openxmlformats.org/drawingml/2006/picture">
+                <pic:pic xmlns:pic="http://schemas.openxmlformats.org/drawingml/2006/picture">
+                  <pic:nvPicPr>
+                    <pic:cNvPr id="4" name="Picture 4" descr="A picture containing text, electronics, circuit&#10;&#10;Description automatically generated"/>
+                    <pic:cNvPicPr/>
+                  </pic:nvPicPr>
+                  <pic:blipFill>
+                    <a:blip r:embed="rId7" cstate="print">
+                      <a:extLst>
+                        <a:ext uri="{28A0092B-C50C-407E-A947-70E740481C1C}">
+                          <a14:useLocalDpi xmlns:a14="http://schemas.microsoft.com/office/drawing/2010/main" val="0"/>
+                        </a:ext>
+                      </a:extLst>
+                    </a:blip>
+                    <a:stretch>
+                      <a:fillRect/>
+                    </a:stretch>
+                  </pic:blipFill>
+                  <pic:spPr>
+                    <a:xfrm>
+                      <a:off x="0" y="0"/>
+                      <a:ext cx="4754880" cy="2377440"/>
+                    </a:xfrm>
+                    <a:prstGeom prst="rect">
+                      <a:avLst/>
+                    </a:prstGeom>
+                    <a:scene3d>
+                      <a:camera prst="orthographicFront"/>
+                      <a:lightRig rig="threePt" dir="t"/>
+                    </a:scene3d>
+                    <a:sp3d contourW="6350"/>
+                  </pic:spPr>
+                </pic:pic>
+              </a:graphicData>
+            </a:graphic>
+          </wp:inline>
+        </w:drawing>
+      </w:r>
+    </w:p>
+    <w:p/>
+    <w:p>
+      <w:r>
+        <w:t>An overview diagram of the ESP32 DevKit architecture:</w:t>
+      </w:r>
+    </w:p>
+    <w:p>
+      <w:r>
+        <w:drawing>
+          <wp:inline distT="0" distB="0" distL="0" distR="0" wp14:anchorId="3C63D0BC" wp14:editId="531A12CE">
+            <wp:extent cx="4434840" cy="4379976"/>
+            <wp:effectExtent l="57150" t="57150" r="41910" b="59055"/>
+            <wp:docPr id="3" name="Picture 3"/>
+            <wp:cNvGraphicFramePr>
+              <a:graphicFrameLocks xmlns:a="http://schemas.openxmlformats.org/drawingml/2006/main" noChangeAspect="1"/>
+            </wp:cNvGraphicFramePr>
+            <a:graphic xmlns:a="http://schemas.openxmlformats.org/drawingml/2006/main">
+              <a:graphicData uri="http://schemas.openxmlformats.org/drawingml/2006/picture">
+                <pic:pic xmlns:pic="http://schemas.openxmlformats.org/drawingml/2006/picture">
+                  <pic:nvPicPr>
+                    <pic:cNvPr id="1" name=""/>
+                    <pic:cNvPicPr/>
+                  </pic:nvPicPr>
+                  <pic:blipFill>
+                    <a:blip r:embed="rId8"/>
+                    <a:stretch>
+                      <a:fillRect/>
+                    </a:stretch>
+                  </pic:blipFill>
+                  <pic:spPr>
+                    <a:xfrm>
+                      <a:off x="0" y="0"/>
+                      <a:ext cx="4434840" cy="4379976"/>
+                    </a:xfrm>
+                    <a:prstGeom prst="rect">
+                      <a:avLst/>
+                    </a:prstGeom>
+                    <a:scene3d>
+                      <a:camera prst="orthographicFront"/>
+                      <a:lightRig rig="threePt" dir="t"/>
+                    </a:scene3d>
+                    <a:sp3d contourW="6350"/>
+                  </pic:spPr>
+                </pic:pic>
+              </a:graphicData>
+            </a:graphic>
+          </wp:inline>
+        </w:drawing>
+      </w:r>
+    </w:p>
+    <w:p>
+      <w:pPr>
+        <w:pStyle w:val="Heading1"/>
+      </w:pPr>
+      <w:r>
+        <w:br w:type="page"/>
+      </w:r>
+    </w:p>
+    <w:p>
+      <w:pPr>
+        <w:pStyle w:val="Heading1"/>
+      </w:pPr>
+      <w:bookmarkStart w:id="12" w:name="_Toc68892951"/>
+      <w:r>
+        <w:lastRenderedPageBreak/>
+        <w:t>Software Architecture</w:t>
+      </w:r>
+      <w:bookmarkEnd w:id="12"/>
+    </w:p>
+    <w:p>
+      <w:r>
+        <w:t>Having selected the ESP32 as the chief processing system for the UV Expo Box narrows down the SW platform choices, which is a good thing since it helps to focus the development efforts. There are two main development platforms for developing software for the ESP32:</w:t>
+      </w:r>
+    </w:p>
+    <w:p>
+      <w:pPr>
+        <w:pStyle w:val="ListParagraph"/>
+        <w:numPr>
+          <w:ilvl w:val="0"/>
+          <w:numId w:val="10"/>
+        </w:numPr>
+      </w:pPr>
+      <w:r>
+        <w:t>PlatformIO plugin on VSCode</w:t>
+      </w:r>
+    </w:p>
+    <w:p>
+      <w:pPr>
+        <w:pStyle w:val="ListParagraph"/>
+        <w:numPr>
+          <w:ilvl w:val="0"/>
+          <w:numId w:val="10"/>
+        </w:numPr>
+      </w:pPr>
+      <w:r>
+        <w:t>ESP-IDF plugin on VSCode</w:t>
+      </w:r>
+    </w:p>
+    <w:p>
+      <w:r>
+        <w:t xml:space="preserve">There are many pros and cons to each of these tools. But, choosing PlatformIO to be the chief tool makes the most sense, since we </w:t>
+      </w:r>
+      <w:r>
+        <w:t>do not</w:t>
+      </w:r>
+      <w:r>
+        <w:t xml:space="preserve"> want to always be locked into a specific </w:t>
+      </w:r>
+      <w:r>
+        <w:t>CPU/MCU and the PlatformIO has over 800 boards to support for a wide variety of IoT development, if there might be any thought of another Creative tool ion the horizon.</w:t>
+      </w:r>
+    </w:p>
+    <w:p>
+      <w:r>
+        <w:t>Certainly,</w:t>
+      </w:r>
+      <w:r>
+        <w:t xml:space="preserve"> the components listed above in the Basic System design section all have SW components that mirror the hardware components. </w:t>
+      </w:r>
+      <w:r>
+        <w:t>But</w:t>
+      </w:r>
+      <w:r>
+        <w:t xml:space="preserve"> there are items to consider:</w:t>
+      </w:r>
+    </w:p>
+    <w:p>
+      <w:pPr>
+        <w:pStyle w:val="ListParagraph"/>
+        <w:numPr>
+          <w:ilvl w:val="0"/>
+          <w:numId w:val="11"/>
+        </w:numPr>
+      </w:pPr>
+      <w:r>
+        <w:t>Boot code and Flash storage. The Dev Kits all have a Flash capable MCU, which ultimately means the flash will fill the RAM with executable code and run from there.</w:t>
+      </w:r>
+      <w:r>
+        <w:t xml:space="preserve"> There are already built SW functions for us to use w/o re-inventing the wheel. </w:t>
+      </w:r>
+    </w:p>
+    <w:p>
+      <w:pPr>
+        <w:pStyle w:val="ListParagraph"/>
+        <w:numPr>
+          <w:ilvl w:val="0"/>
+          <w:numId w:val="11"/>
+        </w:numPr>
+      </w:pPr>
+      <w:r>
+        <w:t xml:space="preserve">Interrupt handling code. </w:t>
+      </w:r>
+      <w:r>
+        <w:t xml:space="preserve">There are already built SW functions for us to use w/o re-inventing the wheel. </w:t>
+      </w:r>
+    </w:p>
+    <w:p>
+      <w:pPr>
+        <w:pStyle w:val="ListParagraph"/>
+        <w:numPr>
+          <w:ilvl w:val="0"/>
+          <w:numId w:val="11"/>
+        </w:numPr>
+      </w:pPr>
+      <w:r>
+        <w:t xml:space="preserve">Low-layer code for the internal and external peripherals. </w:t>
+      </w:r>
+      <w:r>
+        <w:t xml:space="preserve">There are already built SW functions for us to use w/o re-inventing the wheel. </w:t>
+      </w:r>
+    </w:p>
+    <w:p>
+      <w:pPr>
+        <w:pStyle w:val="ListParagraph"/>
+        <w:numPr>
+          <w:ilvl w:val="0"/>
+          <w:numId w:val="11"/>
+        </w:numPr>
+      </w:pPr>
+      <w:r>
+        <w:t>Bare-metal firmware versus a Real-Time Operating System (RTOS). Both could be used here. I am exploring the inclusion of FreeRTOS. If we go with FreeRTOS, the SW can be written into well-defined Tasks, which is an extremely useful SW construct. Will make life (hopefully) easier.</w:t>
+      </w:r>
+    </w:p>
+    <w:p>
+      <w:r>
+        <w:t>Again, all of this can be done under PlatformIO.</w:t>
+      </w:r>
+    </w:p>
+    <w:p/>
     <w:p/>
     <w:p/>
     <w:p/>
@@ -2292,6 +2697,184 @@
     </w:lvl>
   </w:abstractNum>
   <w:abstractNum w:abstractNumId="4" w15:restartNumberingAfterBreak="0">
+    <w:nsid w:val="393848EB"/>
+    <w:multiLevelType w:val="hybridMultilevel"/>
+    <w:tmpl w:val="857C4D32"/>
+    <w:lvl w:ilvl="0" w:tplc="0409000F">
+      <w:start w:val="1"/>
+      <w:numFmt w:val="decimal"/>
+      <w:lvlText w:val="%1."/>
+      <w:lvlJc w:val="left"/>
+      <w:pPr>
+        <w:ind w:left="720" w:hanging="360"/>
+      </w:pPr>
+      <w:rPr>
+        <w:rFonts w:hint="default"/>
+      </w:rPr>
+    </w:lvl>
+    <w:lvl w:ilvl="1" w:tplc="04090019" w:tentative="1">
+      <w:start w:val="1"/>
+      <w:numFmt w:val="lowerLetter"/>
+      <w:lvlText w:val="%2."/>
+      <w:lvlJc w:val="left"/>
+      <w:pPr>
+        <w:ind w:left="1440" w:hanging="360"/>
+      </w:pPr>
+    </w:lvl>
+    <w:lvl w:ilvl="2" w:tplc="0409001B" w:tentative="1">
+      <w:start w:val="1"/>
+      <w:numFmt w:val="lowerRoman"/>
+      <w:lvlText w:val="%3."/>
+      <w:lvlJc w:val="right"/>
+      <w:pPr>
+        <w:ind w:left="2160" w:hanging="180"/>
+      </w:pPr>
+    </w:lvl>
+    <w:lvl w:ilvl="3" w:tplc="0409000F" w:tentative="1">
+      <w:start w:val="1"/>
+      <w:numFmt w:val="decimal"/>
+      <w:lvlText w:val="%4."/>
+      <w:lvlJc w:val="left"/>
+      <w:pPr>
+        <w:ind w:left="2880" w:hanging="360"/>
+      </w:pPr>
+    </w:lvl>
+    <w:lvl w:ilvl="4" w:tplc="04090019" w:tentative="1">
+      <w:start w:val="1"/>
+      <w:numFmt w:val="lowerLetter"/>
+      <w:lvlText w:val="%5."/>
+      <w:lvlJc w:val="left"/>
+      <w:pPr>
+        <w:ind w:left="3600" w:hanging="360"/>
+      </w:pPr>
+    </w:lvl>
+    <w:lvl w:ilvl="5" w:tplc="0409001B" w:tentative="1">
+      <w:start w:val="1"/>
+      <w:numFmt w:val="lowerRoman"/>
+      <w:lvlText w:val="%6."/>
+      <w:lvlJc w:val="right"/>
+      <w:pPr>
+        <w:ind w:left="4320" w:hanging="180"/>
+      </w:pPr>
+    </w:lvl>
+    <w:lvl w:ilvl="6" w:tplc="0409000F" w:tentative="1">
+      <w:start w:val="1"/>
+      <w:numFmt w:val="decimal"/>
+      <w:lvlText w:val="%7."/>
+      <w:lvlJc w:val="left"/>
+      <w:pPr>
+        <w:ind w:left="5040" w:hanging="360"/>
+      </w:pPr>
+    </w:lvl>
+    <w:lvl w:ilvl="7" w:tplc="04090019" w:tentative="1">
+      <w:start w:val="1"/>
+      <w:numFmt w:val="lowerLetter"/>
+      <w:lvlText w:val="%8."/>
+      <w:lvlJc w:val="left"/>
+      <w:pPr>
+        <w:ind w:left="5760" w:hanging="360"/>
+      </w:pPr>
+    </w:lvl>
+    <w:lvl w:ilvl="8" w:tplc="0409001B" w:tentative="1">
+      <w:start w:val="1"/>
+      <w:numFmt w:val="lowerRoman"/>
+      <w:lvlText w:val="%9."/>
+      <w:lvlJc w:val="right"/>
+      <w:pPr>
+        <w:ind w:left="6480" w:hanging="180"/>
+      </w:pPr>
+    </w:lvl>
+  </w:abstractNum>
+  <w:abstractNum w:abstractNumId="5" w15:restartNumberingAfterBreak="0">
+    <w:nsid w:val="4E4A2536"/>
+    <w:multiLevelType w:val="hybridMultilevel"/>
+    <w:tmpl w:val="A82041F0"/>
+    <w:lvl w:ilvl="0" w:tplc="0409000F">
+      <w:start w:val="1"/>
+      <w:numFmt w:val="decimal"/>
+      <w:lvlText w:val="%1."/>
+      <w:lvlJc w:val="left"/>
+      <w:pPr>
+        <w:ind w:left="720" w:hanging="360"/>
+      </w:pPr>
+      <w:rPr>
+        <w:rFonts w:hint="default"/>
+      </w:rPr>
+    </w:lvl>
+    <w:lvl w:ilvl="1" w:tplc="04090019" w:tentative="1">
+      <w:start w:val="1"/>
+      <w:numFmt w:val="lowerLetter"/>
+      <w:lvlText w:val="%2."/>
+      <w:lvlJc w:val="left"/>
+      <w:pPr>
+        <w:ind w:left="1440" w:hanging="360"/>
+      </w:pPr>
+    </w:lvl>
+    <w:lvl w:ilvl="2" w:tplc="0409001B" w:tentative="1">
+      <w:start w:val="1"/>
+      <w:numFmt w:val="lowerRoman"/>
+      <w:lvlText w:val="%3."/>
+      <w:lvlJc w:val="right"/>
+      <w:pPr>
+        <w:ind w:left="2160" w:hanging="180"/>
+      </w:pPr>
+    </w:lvl>
+    <w:lvl w:ilvl="3" w:tplc="0409000F" w:tentative="1">
+      <w:start w:val="1"/>
+      <w:numFmt w:val="decimal"/>
+      <w:lvlText w:val="%4."/>
+      <w:lvlJc w:val="left"/>
+      <w:pPr>
+        <w:ind w:left="2880" w:hanging="360"/>
+      </w:pPr>
+    </w:lvl>
+    <w:lvl w:ilvl="4" w:tplc="04090019" w:tentative="1">
+      <w:start w:val="1"/>
+      <w:numFmt w:val="lowerLetter"/>
+      <w:lvlText w:val="%5."/>
+      <w:lvlJc w:val="left"/>
+      <w:pPr>
+        <w:ind w:left="3600" w:hanging="360"/>
+      </w:pPr>
+    </w:lvl>
+    <w:lvl w:ilvl="5" w:tplc="0409001B" w:tentative="1">
+      <w:start w:val="1"/>
+      <w:numFmt w:val="lowerRoman"/>
+      <w:lvlText w:val="%6."/>
+      <w:lvlJc w:val="right"/>
+      <w:pPr>
+        <w:ind w:left="4320" w:hanging="180"/>
+      </w:pPr>
+    </w:lvl>
+    <w:lvl w:ilvl="6" w:tplc="0409000F" w:tentative="1">
+      <w:start w:val="1"/>
+      <w:numFmt w:val="decimal"/>
+      <w:lvlText w:val="%7."/>
+      <w:lvlJc w:val="left"/>
+      <w:pPr>
+        <w:ind w:left="5040" w:hanging="360"/>
+      </w:pPr>
+    </w:lvl>
+    <w:lvl w:ilvl="7" w:tplc="04090019" w:tentative="1">
+      <w:start w:val="1"/>
+      <w:numFmt w:val="lowerLetter"/>
+      <w:lvlText w:val="%8."/>
+      <w:lvlJc w:val="left"/>
+      <w:pPr>
+        <w:ind w:left="5760" w:hanging="360"/>
+      </w:pPr>
+    </w:lvl>
+    <w:lvl w:ilvl="8" w:tplc="0409001B" w:tentative="1">
+      <w:start w:val="1"/>
+      <w:numFmt w:val="lowerRoman"/>
+      <w:lvlText w:val="%9."/>
+      <w:lvlJc w:val="right"/>
+      <w:pPr>
+        <w:ind w:left="6480" w:hanging="180"/>
+      </w:pPr>
+    </w:lvl>
+  </w:abstractNum>
+  <w:abstractNum w:abstractNumId="6" w15:restartNumberingAfterBreak="0">
     <w:nsid w:val="4FC90D18"/>
     <w:multiLevelType w:val="hybridMultilevel"/>
     <w:tmpl w:val="A2BC9282"/>
@@ -2380,7 +2963,7 @@
       </w:pPr>
     </w:lvl>
   </w:abstractNum>
-  <w:abstractNum w:abstractNumId="5" w15:restartNumberingAfterBreak="0">
+  <w:abstractNum w:abstractNumId="7" w15:restartNumberingAfterBreak="0">
     <w:nsid w:val="679464EB"/>
     <w:multiLevelType w:val="hybridMultilevel"/>
     <w:tmpl w:val="FB36FA74"/>
@@ -2469,7 +3052,7 @@
       </w:pPr>
     </w:lvl>
   </w:abstractNum>
-  <w:abstractNum w:abstractNumId="6" w15:restartNumberingAfterBreak="0">
+  <w:abstractNum w:abstractNumId="8" w15:restartNumberingAfterBreak="0">
     <w:nsid w:val="695D5C18"/>
     <w:multiLevelType w:val="hybridMultilevel"/>
     <w:tmpl w:val="A296FB66"/>
@@ -2558,7 +3141,7 @@
       </w:pPr>
     </w:lvl>
   </w:abstractNum>
-  <w:abstractNum w:abstractNumId="7" w15:restartNumberingAfterBreak="0">
+  <w:abstractNum w:abstractNumId="9" w15:restartNumberingAfterBreak="0">
     <w:nsid w:val="70681963"/>
     <w:multiLevelType w:val="hybridMultilevel"/>
     <w:tmpl w:val="FD14A4A6"/>
@@ -2647,7 +3230,7 @@
       </w:pPr>
     </w:lvl>
   </w:abstractNum>
-  <w:abstractNum w:abstractNumId="8" w15:restartNumberingAfterBreak="0">
+  <w:abstractNum w:abstractNumId="10" w15:restartNumberingAfterBreak="0">
     <w:nsid w:val="7BC1604A"/>
     <w:multiLevelType w:val="hybridMultilevel"/>
     <w:tmpl w:val="7BBC5E92"/>
@@ -2743,25 +3326,31 @@
     <w:abstractNumId w:val="2"/>
   </w:num>
   <w:num w:numId="3">
-    <w:abstractNumId w:val="7"/>
+    <w:abstractNumId w:val="9"/>
   </w:num>
   <w:num w:numId="4">
     <w:abstractNumId w:val="1"/>
   </w:num>
   <w:num w:numId="5">
-    <w:abstractNumId w:val="4"/>
+    <w:abstractNumId w:val="6"/>
   </w:num>
   <w:num w:numId="6">
-    <w:abstractNumId w:val="6"/>
+    <w:abstractNumId w:val="8"/>
   </w:num>
   <w:num w:numId="7">
-    <w:abstractNumId w:val="5"/>
+    <w:abstractNumId w:val="7"/>
   </w:num>
   <w:num w:numId="8">
-    <w:abstractNumId w:val="8"/>
+    <w:abstractNumId w:val="10"/>
   </w:num>
   <w:num w:numId="9">
     <w:abstractNumId w:val="0"/>
+  </w:num>
+  <w:num w:numId="10">
+    <w:abstractNumId w:val="5"/>
+  </w:num>
+  <w:num w:numId="11">
+    <w:abstractNumId w:val="4"/>
   </w:num>
 </w:numbering>
 </file>

</xml_diff>